<commit_message>
added some snap changes
</commit_message>
<xml_diff>
--- a/Documentation-new.docx
+++ b/Documentation-new.docx
@@ -13,22 +13,6 @@
           <w:u w:val="single"/>
         </w:rPr>
       </w:pPr>
-      <w:r>
-        <w:rPr>
-          <w:b/>
-          <w:bCs/>
-          <w:u w:val="single"/>
-        </w:rPr>
-        <w:t>S</w:t>
-      </w:r>
-      <w:r>
-        <w:rPr>
-          <w:b/>
-          <w:bCs/>
-          <w:u w:val="single"/>
-        </w:rPr>
-        <w:t>tress-Map Documentation</w:t>
-      </w:r>
       <w:r>
         <mc:AlternateContent>
           <mc:Choice Requires="wps">
@@ -41,21 +25,33 @@
                 <wp:positionV relativeFrom="page">
                   <wp:posOffset>0</wp:posOffset>
                 </wp:positionV>
-                <wp:extent cx="267335" cy="267335"/>
+                <wp:extent cx="267970" cy="267970"/>
                 <wp:effectExtent l="0" t="0" r="0" b="0"/>
                 <wp:wrapNone/>
                 <wp:docPr id="1" name="Frame1"/>
                 <a:graphic xmlns:a="http://schemas.openxmlformats.org/drawingml/2006/main">
                   <a:graphicData uri="http://schemas.microsoft.com/office/word/2010/wordprocessingShape">
                     <wps:wsp>
-                      <wps:cNvSpPr txBox="1"/>
+                      <wps:cNvSpPr/>
                       <wps:spPr>
                         <a:xfrm>
                           <a:off x="0" y="0"/>
-                          <a:ext cx="267335" cy="267335"/>
+                          <a:ext cx="267480" cy="267480"/>
                         </a:xfrm>
-                        <a:prstGeom prst="rect"/>
+                        <a:prstGeom prst="rect">
+                          <a:avLst/>
+                        </a:prstGeom>
+                        <a:noFill/>
+                        <a:ln>
+                          <a:noFill/>
+                        </a:ln>
                       </wps:spPr>
+                      <wps:style>
+                        <a:lnRef idx="0"/>
+                        <a:fillRef idx="0"/>
+                        <a:effectRef idx="0"/>
+                        <a:fontRef idx="minor"/>
+                      </wps:style>
                       <wps:txbx>
                         <w:txbxContent>
                           <w:p>
@@ -70,7 +66,7 @@
                           </w:p>
                         </w:txbxContent>
                       </wps:txbx>
-                      <wps:bodyPr anchor="t" lIns="0" tIns="0" rIns="0" bIns="0">
+                      <wps:bodyPr lIns="0" rIns="0" tIns="0" bIns="0">
                         <a:noAutofit/>
                       </wps:bodyPr>
                     </wps:wsp>
@@ -81,8 +77,11 @@
           </mc:Choice>
           <mc:Fallback>
             <w:pict>
-              <v:rect stroked="f" strokeweight="0pt" style="position:absolute;rotation:0;width:21.05pt;height:21.05pt;mso-wrap-distance-left:0pt;mso-wrap-distance-right:0pt;mso-wrap-distance-top:0pt;mso-wrap-distance-bottom:0pt;margin-top:0pt;mso-position-vertical-relative:page;margin-left:-21pt;mso-position-horizontal-relative:text">
-                <v:textbox inset="0in,0in,0in,0in">
+              <v:rect id="shape_0" ID="Frame1" stroked="f" style="position:absolute;margin-left:-21pt;margin-top:0pt;width:21pt;height:21pt;mso-position-vertical-relative:page">
+                <w10:wrap type="none"/>
+                <v:fill o:detectmouseclick="t" on="false"/>
+                <v:stroke color="#3465a4" joinstyle="round" endcap="flat"/>
+                <v:textbox>
                   <w:txbxContent>
                     <w:p>
                       <w:pPr>
@@ -100,8 +99,6 @@
             </w:pict>
           </mc:Fallback>
         </mc:AlternateContent>
-      </w:r>
-      <w:r>
         <mc:AlternateContent>
           <mc:Choice Requires="wps">
             <w:drawing>
@@ -113,21 +110,33 @@
                 <wp:positionV relativeFrom="page">
                   <wp:posOffset>3658235</wp:posOffset>
                 </wp:positionV>
-                <wp:extent cx="7183120" cy="2842260"/>
+                <wp:extent cx="7183755" cy="2842895"/>
                 <wp:effectExtent l="0" t="0" r="0" b="0"/>
                 <wp:wrapTopAndBottom/>
-                <wp:docPr id="2" name="Frame2"/>
+                <wp:docPr id="3" name="Frame2"/>
                 <a:graphic xmlns:a="http://schemas.openxmlformats.org/drawingml/2006/main">
                   <a:graphicData uri="http://schemas.microsoft.com/office/word/2010/wordprocessingShape">
                     <wps:wsp>
-                      <wps:cNvSpPr txBox="1"/>
+                      <wps:cNvSpPr/>
                       <wps:spPr>
                         <a:xfrm>
                           <a:off x="0" y="0"/>
-                          <a:ext cx="7183120" cy="2842260"/>
+                          <a:ext cx="7183080" cy="2842200"/>
                         </a:xfrm>
-                        <a:prstGeom prst="rect"/>
+                        <a:prstGeom prst="rect">
+                          <a:avLst/>
+                        </a:prstGeom>
+                        <a:noFill/>
+                        <a:ln>
+                          <a:noFill/>
+                        </a:ln>
                       </wps:spPr>
+                      <wps:style>
+                        <a:lnRef idx="0"/>
+                        <a:fillRef idx="0"/>
+                        <a:effectRef idx="0"/>
+                        <a:fontRef idx="minor"/>
+                      </wps:style>
                       <wps:txbx>
                         <w:txbxContent>
                           <w:p>
@@ -363,7 +372,7 @@
                           </w:p>
                         </w:txbxContent>
                       </wps:txbx>
-                      <wps:bodyPr anchor="t" lIns="0" tIns="0" rIns="0" bIns="0">
+                      <wps:bodyPr lIns="0" rIns="0" tIns="0" bIns="0">
                         <a:noAutofit/>
                       </wps:bodyPr>
                     </wps:wsp>
@@ -374,8 +383,11 @@
           </mc:Choice>
           <mc:Fallback>
             <w:pict>
-              <v:rect stroked="f" strokeweight="0pt" style="position:absolute;rotation:0;width:565.6pt;height:223.8pt;mso-wrap-distance-left:0pt;mso-wrap-distance-right:0pt;mso-wrap-distance-top:0pt;mso-wrap-distance-bottom:0pt;margin-top:288.05pt;mso-position-vertical-relative:page;margin-left:18pt;mso-position-horizontal-relative:text">
-                <v:textbox inset="0in,0in,0in,0in">
+              <v:rect id="shape_0" ID="Frame2" stroked="f" style="position:absolute;margin-left:18pt;margin-top:288.05pt;width:565.55pt;height:223.75pt;mso-position-vertical-relative:page">
+                <w10:wrap type="square"/>
+                <v:fill o:detectmouseclick="t" on="false"/>
+                <v:stroke color="#3465a4" joinstyle="round" endcap="flat"/>
+                <v:textbox>
                   <w:txbxContent>
                     <w:p>
                       <w:pPr>
@@ -610,12 +622,19 @@
                     </w:p>
                   </w:txbxContent>
                 </v:textbox>
-                <w10:wrap type="topAndBottom"/>
               </v:rect>
             </w:pict>
           </mc:Fallback>
         </mc:AlternateContent>
       </w:r>
+      <w:r>
+        <w:rPr>
+          <w:b/>
+          <w:bCs/>
+          <w:u w:val="single"/>
+        </w:rPr>
+        <w:t>Stress-Map Documentation</w:t>
+      </w:r>
     </w:p>
     <w:p>
       <w:pPr>
@@ -713,7 +732,11 @@
         </w:rPr>
       </w:pPr>
       <w:r>
-        <w:rPr/>
+        <w:rPr>
+          <w:b/>
+          <w:bCs/>
+          <w:u w:val="single"/>
+        </w:rPr>
       </w:r>
     </w:p>
     <w:p>
@@ -755,7 +778,7 @@
         <w:pStyle w:val="Normal"/>
         <w:numPr>
           <w:ilvl w:val="0"/>
-          <w:numId w:val="1"/>
+          <w:numId w:val="2"/>
         </w:numPr>
         <w:rPr/>
       </w:pPr>
@@ -785,7 +808,7 @@
         <w:pStyle w:val="Normal"/>
         <w:numPr>
           <w:ilvl w:val="1"/>
-          <w:numId w:val="1"/>
+          <w:numId w:val="2"/>
         </w:numPr>
         <w:rPr/>
       </w:pPr>
@@ -799,7 +822,7 @@
         <w:pStyle w:val="Normal"/>
         <w:numPr>
           <w:ilvl w:val="1"/>
-          <w:numId w:val="1"/>
+          <w:numId w:val="2"/>
         </w:numPr>
         <w:rPr/>
       </w:pPr>
@@ -813,7 +836,7 @@
         <w:pStyle w:val="Normal"/>
         <w:numPr>
           <w:ilvl w:val="1"/>
-          <w:numId w:val="1"/>
+          <w:numId w:val="2"/>
         </w:numPr>
         <w:rPr/>
       </w:pPr>
@@ -835,7 +858,7 @@
         <w:pStyle w:val="Normal"/>
         <w:numPr>
           <w:ilvl w:val="1"/>
-          <w:numId w:val="1"/>
+          <w:numId w:val="2"/>
         </w:numPr>
         <w:rPr/>
       </w:pPr>
@@ -867,7 +890,7 @@
         <w:pStyle w:val="Normal"/>
         <w:numPr>
           <w:ilvl w:val="1"/>
-          <w:numId w:val="1"/>
+          <w:numId w:val="2"/>
         </w:numPr>
         <w:rPr/>
       </w:pPr>
@@ -903,7 +926,7 @@
         <w:pStyle w:val="Normal"/>
         <w:numPr>
           <w:ilvl w:val="1"/>
-          <w:numId w:val="1"/>
+          <w:numId w:val="2"/>
         </w:numPr>
         <w:rPr/>
       </w:pPr>
@@ -970,7 +993,7 @@
         <w:pStyle w:val="Normal"/>
         <w:numPr>
           <w:ilvl w:val="1"/>
-          <w:numId w:val="1"/>
+          <w:numId w:val="2"/>
         </w:numPr>
         <w:rPr/>
       </w:pPr>
@@ -994,7 +1017,7 @@
         <w:pStyle w:val="Normal"/>
         <w:numPr>
           <w:ilvl w:val="1"/>
-          <w:numId w:val="1"/>
+          <w:numId w:val="2"/>
         </w:numPr>
         <w:rPr/>
       </w:pPr>
@@ -1056,7 +1079,7 @@
         <w:pStyle w:val="Normal"/>
         <w:numPr>
           <w:ilvl w:val="0"/>
-          <w:numId w:val="1"/>
+          <w:numId w:val="2"/>
         </w:numPr>
         <w:rPr/>
       </w:pPr>
@@ -1070,7 +1093,7 @@
         <w:pStyle w:val="Normal"/>
         <w:numPr>
           <w:ilvl w:val="1"/>
-          <w:numId w:val="1"/>
+          <w:numId w:val="2"/>
         </w:numPr>
         <w:rPr/>
       </w:pPr>
@@ -1143,7 +1166,7 @@
             <wp:extent cx="6877685" cy="6771005"/>
             <wp:effectExtent l="0" t="0" r="0" b="0"/>
             <wp:wrapTopAndBottom/>
-            <wp:docPr id="3" name="Image1" descr=""/>
+            <wp:docPr id="5" name="Image1" descr=""/>
             <wp:cNvGraphicFramePr>
               <a:graphicFrameLocks xmlns:a="http://schemas.openxmlformats.org/drawingml/2006/main" noChangeAspect="1"/>
             </wp:cNvGraphicFramePr>
@@ -1151,7 +1174,7 @@
               <a:graphicData uri="http://schemas.openxmlformats.org/drawingml/2006/picture">
                 <pic:pic xmlns:pic="http://schemas.openxmlformats.org/drawingml/2006/picture">
                   <pic:nvPicPr>
-                    <pic:cNvPr id="3" name="Image1" descr=""/>
+                    <pic:cNvPr id="5" name="Image1" descr=""/>
                     <pic:cNvPicPr>
                       <a:picLocks noChangeAspect="1" noChangeArrowheads="1"/>
                     </pic:cNvPicPr>
@@ -1197,7 +1220,11 @@
         </w:rPr>
       </w:pPr>
       <w:r>
-        <w:rPr/>
+        <w:rPr>
+          <w:b/>
+          <w:bCs/>
+          <w:u w:val="single"/>
+        </w:rPr>
       </w:r>
     </w:p>
     <w:p>
@@ -2136,7 +2163,7 @@
         <w:pStyle w:val="Normal"/>
         <w:numPr>
           <w:ilvl w:val="0"/>
-          <w:numId w:val="2"/>
+          <w:numId w:val="3"/>
         </w:numPr>
         <w:rPr/>
       </w:pPr>
@@ -2161,20 +2188,18 @@
         </w:rPr>
         <w:fldChar w:fldCharType="separate"/>
       </w:r>
-      <w:hyperlink r:id="rId7">
-        <w:r>
-          <w:rPr>
-            <w:rStyle w:val="InternetLink"/>
-            <w:u w:val="none"/>
-          </w:rPr>
-          <w:t>https://project-osrm.org/docs/v5.5.1/api/#general-options</w:t>
-        </w:r>
-      </w:hyperlink>
       <w:r>
         <w:rPr>
           <w:rStyle w:val="InternetLink"/>
           <w:u w:val="none"/>
         </w:rPr>
+        <w:t>https://project-osrm.org/docs/v5.5.1/api/#general-options</w:t>
+      </w:r>
+      <w:r>
+        <w:rPr>
+          <w:rStyle w:val="InternetLink"/>
+          <w:u w:val="none"/>
+        </w:rPr>
         <w:fldChar w:fldCharType="end"/>
       </w:r>
     </w:p>
@@ -2183,7 +2208,7 @@
         <w:pStyle w:val="Normal"/>
         <w:rPr/>
       </w:pPr>
-      <w:hyperlink r:id="rId8">
+      <w:hyperlink r:id="rId7">
         <w:r>
           <w:rPr>
             <w:rStyle w:val="InternetLink"/>
@@ -2207,7 +2232,7 @@
         <w:pStyle w:val="Normal"/>
         <w:numPr>
           <w:ilvl w:val="1"/>
-          <w:numId w:val="2"/>
+          <w:numId w:val="3"/>
         </w:numPr>
         <w:rPr/>
       </w:pPr>
@@ -2288,7 +2313,7 @@
             <wp:extent cx="7487285" cy="3343910"/>
             <wp:effectExtent l="0" t="0" r="0" b="0"/>
             <wp:wrapTopAndBottom/>
-            <wp:docPr id="4" name="Image6" descr=""/>
+            <wp:docPr id="6" name="Image6" descr=""/>
             <wp:cNvGraphicFramePr>
               <a:graphicFrameLocks xmlns:a="http://schemas.openxmlformats.org/drawingml/2006/main" noChangeAspect="1"/>
             </wp:cNvGraphicFramePr>
@@ -2296,13 +2321,13 @@
               <a:graphicData uri="http://schemas.openxmlformats.org/drawingml/2006/picture">
                 <pic:pic xmlns:pic="http://schemas.openxmlformats.org/drawingml/2006/picture">
                   <pic:nvPicPr>
-                    <pic:cNvPr id="4" name="Image6" descr=""/>
+                    <pic:cNvPr id="6" name="Image6" descr=""/>
                     <pic:cNvPicPr>
                       <a:picLocks noChangeAspect="1" noChangeArrowheads="1"/>
                     </pic:cNvPicPr>
                   </pic:nvPicPr>
                   <pic:blipFill>
-                    <a:blip r:embed="rId9"/>
+                    <a:blip r:embed="rId8"/>
                     <a:stretch>
                       <a:fillRect/>
                     </a:stretch>
@@ -2368,7 +2393,7 @@
         <w:ind w:left="720" w:hanging="0"/>
         <w:rPr/>
       </w:pPr>
-      <w:hyperlink r:id="rId10">
+      <w:hyperlink r:id="rId9">
         <w:r>
           <w:rPr>
             <w:rStyle w:val="InternetLink"/>
@@ -2399,7 +2424,7 @@
             <wp:extent cx="7771765" cy="294005"/>
             <wp:effectExtent l="0" t="0" r="0" b="0"/>
             <wp:wrapTopAndBottom/>
-            <wp:docPr id="5" name="Image7" descr=""/>
+            <wp:docPr id="7" name="Image7" descr=""/>
             <wp:cNvGraphicFramePr>
               <a:graphicFrameLocks xmlns:a="http://schemas.openxmlformats.org/drawingml/2006/main" noChangeAspect="1"/>
             </wp:cNvGraphicFramePr>
@@ -2407,13 +2432,13 @@
               <a:graphicData uri="http://schemas.openxmlformats.org/drawingml/2006/picture">
                 <pic:pic xmlns:pic="http://schemas.openxmlformats.org/drawingml/2006/picture">
                   <pic:nvPicPr>
-                    <pic:cNvPr id="5" name="Image7" descr=""/>
+                    <pic:cNvPr id="7" name="Image7" descr=""/>
                     <pic:cNvPicPr>
                       <a:picLocks noChangeAspect="1" noChangeArrowheads="1"/>
                     </pic:cNvPicPr>
                   </pic:nvPicPr>
                   <pic:blipFill>
-                    <a:blip r:embed="rId11"/>
+                    <a:blip r:embed="rId10"/>
                     <a:stretch>
                       <a:fillRect/>
                     </a:stretch>
@@ -2653,7 +2678,7 @@
         <w:pStyle w:val="TextBody"/>
         <w:numPr>
           <w:ilvl w:val="0"/>
-          <w:numId w:val="3"/>
+          <w:numId w:val="4"/>
         </w:numPr>
         <w:spacing w:lineRule="atLeast" w:line="300" w:before="0" w:after="0"/>
         <w:rPr/>
@@ -2677,7 +2702,7 @@
         <w:pStyle w:val="TextBody"/>
         <w:numPr>
           <w:ilvl w:val="0"/>
-          <w:numId w:val="3"/>
+          <w:numId w:val="4"/>
         </w:numPr>
         <w:spacing w:lineRule="atLeast" w:line="300" w:before="0" w:after="0"/>
         <w:rPr/>
@@ -2701,7 +2726,7 @@
         <w:pStyle w:val="TextBody"/>
         <w:numPr>
           <w:ilvl w:val="0"/>
-          <w:numId w:val="3"/>
+          <w:numId w:val="4"/>
         </w:numPr>
         <w:spacing w:lineRule="atLeast" w:line="300" w:before="0" w:after="0"/>
         <w:rPr/>
@@ -2758,54 +2783,50 @@
         <w:pStyle w:val="TextBody"/>
         <w:numPr>
           <w:ilvl w:val="0"/>
+          <w:numId w:val="4"/>
+        </w:numPr>
+        <w:spacing w:lineRule="atLeast" w:line="300" w:before="0" w:after="0"/>
+        <w:rPr/>
+      </w:pPr>
+      <w:r>
+        <w:rPr>
+          <w:rStyle w:val="SourceText"/>
+          <w:color w:val="000000"/>
+        </w:rPr>
+        <w:t>nodes</w:t>
+      </w:r>
+      <w:r>
+        <w:rPr>
+          <w:color w:val="000000"/>
+        </w:rPr>
+        <w:t>: The OSM node ID for each coordinate along the route, excluding the first/last user-supplied coordinates</w:t>
+      </w:r>
+    </w:p>
+    <w:p>
+      <w:pPr>
+        <w:pStyle w:val="Normal"/>
+        <w:rPr>
+          <w:color w:val="CE9178"/>
+        </w:rPr>
+      </w:pPr>
+      <w:r>
+        <w:rPr>
+          <w:color w:val="CE9178"/>
+        </w:rPr>
+      </w:r>
+    </w:p>
+    <w:p>
+      <w:pPr>
+        <w:pStyle w:val="Normal"/>
+        <w:numPr>
+          <w:ilvl w:val="1"/>
           <w:numId w:val="3"/>
         </w:numPr>
-        <w:spacing w:lineRule="atLeast" w:line="300" w:before="0" w:after="0"/>
-        <w:rPr/>
-      </w:pPr>
-      <w:r>
-        <w:rPr>
-          <w:rStyle w:val="SourceText"/>
-          <w:color w:val="000000"/>
-        </w:rPr>
-        <w:t>nodes</w:t>
-      </w:r>
-      <w:r>
-        <w:rPr>
-          <w:color w:val="000000"/>
-        </w:rPr>
-        <w:t>: The OSM node ID for each coordinate along the route, excluding the first/last user-supplied coordinates</w:t>
-      </w:r>
-    </w:p>
-    <w:p>
-      <w:pPr>
-        <w:pStyle w:val="Normal"/>
-        <w:rPr>
-          <w:color w:val="CE9178"/>
-        </w:rPr>
-      </w:pPr>
-      <w:r>
-        <w:rPr>
-          <w:color w:val="CE9178"/>
-        </w:rPr>
-      </w:r>
-    </w:p>
-    <w:p>
-      <w:pPr>
-        <w:pStyle w:val="Normal"/>
-        <w:numPr>
-          <w:ilvl w:val="1"/>
-          <w:numId w:val="2"/>
-        </w:numPr>
-        <w:rPr/>
-      </w:pPr>
-      <w:r>
-        <w:rPr/>
-        <w:t xml:space="preserve">Nearest Service – It could be used to find out nearest ways, roads, paths </w:t>
-      </w:r>
-      <w:r>
-        <w:rPr/>
-        <w:t>here bearing is the angle in which you want to search the nearest street network coordinate</w:t>
+        <w:rPr/>
+      </w:pPr>
+      <w:r>
+        <w:rPr/>
+        <w:t>Nearest Service – It could be used to find out nearest ways, roads, paths here bearing is the angle in which you want to search the nearest street network coordinate</w:t>
       </w:r>
     </w:p>
     <w:p>
@@ -2836,7 +2857,7 @@
             <wp:extent cx="7772400" cy="2914015"/>
             <wp:effectExtent l="0" t="0" r="0" b="0"/>
             <wp:wrapTopAndBottom/>
-            <wp:docPr id="6" name="Image8" descr=""/>
+            <wp:docPr id="8" name="Image8" descr=""/>
             <wp:cNvGraphicFramePr>
               <a:graphicFrameLocks xmlns:a="http://schemas.openxmlformats.org/drawingml/2006/main" noChangeAspect="1"/>
             </wp:cNvGraphicFramePr>
@@ -2844,13 +2865,13 @@
               <a:graphicData uri="http://schemas.openxmlformats.org/drawingml/2006/picture">
                 <pic:pic xmlns:pic="http://schemas.openxmlformats.org/drawingml/2006/picture">
                   <pic:nvPicPr>
-                    <pic:cNvPr id="6" name="Image8" descr=""/>
+                    <pic:cNvPr id="8" name="Image8" descr=""/>
                     <pic:cNvPicPr>
                       <a:picLocks noChangeAspect="1" noChangeArrowheads="1"/>
                     </pic:cNvPicPr>
                   </pic:nvPicPr>
                   <pic:blipFill>
-                    <a:blip r:embed="rId12"/>
+                    <a:blip r:embed="rId11"/>
                     <a:stretch>
                       <a:fillRect/>
                     </a:stretch>
@@ -2890,7 +2911,7 @@
             <wp:extent cx="7411720" cy="8084185"/>
             <wp:effectExtent l="0" t="0" r="0" b="0"/>
             <wp:wrapTopAndBottom/>
-            <wp:docPr id="7" name="Image9" descr=""/>
+            <wp:docPr id="9" name="Image9" descr=""/>
             <wp:cNvGraphicFramePr>
               <a:graphicFrameLocks xmlns:a="http://schemas.openxmlformats.org/drawingml/2006/main" noChangeAspect="1"/>
             </wp:cNvGraphicFramePr>
@@ -2898,13 +2919,13 @@
               <a:graphicData uri="http://schemas.openxmlformats.org/drawingml/2006/picture">
                 <pic:pic xmlns:pic="http://schemas.openxmlformats.org/drawingml/2006/picture">
                   <pic:nvPicPr>
-                    <pic:cNvPr id="7" name="Image9" descr=""/>
+                    <pic:cNvPr id="9" name="Image9" descr=""/>
                     <pic:cNvPicPr>
                       <a:picLocks noChangeAspect="1" noChangeArrowheads="1"/>
                     </pic:cNvPicPr>
                   </pic:nvPicPr>
                   <pic:blipFill>
-                    <a:blip r:embed="rId13"/>
+                    <a:blip r:embed="rId12"/>
                     <a:stretch>
                       <a:fillRect/>
                     </a:stretch>
@@ -2939,7 +2960,7 @@
         <w:pStyle w:val="Normal"/>
         <w:numPr>
           <w:ilvl w:val="1"/>
-          <w:numId w:val="2"/>
+          <w:numId w:val="3"/>
         </w:numPr>
         <w:rPr/>
       </w:pPr>
@@ -2953,7 +2974,7 @@
         <w:pStyle w:val="Normal"/>
         <w:numPr>
           <w:ilvl w:val="2"/>
-          <w:numId w:val="2"/>
+          <w:numId w:val="3"/>
         </w:numPr>
         <w:rPr/>
       </w:pPr>
@@ -2977,7 +2998,7 @@
         <w:pStyle w:val="Normal"/>
         <w:numPr>
           <w:ilvl w:val="1"/>
-          <w:numId w:val="2"/>
+          <w:numId w:val="3"/>
         </w:numPr>
         <w:rPr/>
       </w:pPr>
@@ -3086,7 +3107,7 @@
         <w:pStyle w:val="Normal"/>
         <w:numPr>
           <w:ilvl w:val="2"/>
-          <w:numId w:val="2"/>
+          <w:numId w:val="3"/>
         </w:numPr>
         <w:rPr/>
       </w:pPr>
@@ -3110,7 +3131,7 @@
         <w:pStyle w:val="Normal"/>
         <w:numPr>
           <w:ilvl w:val="1"/>
-          <w:numId w:val="2"/>
+          <w:numId w:val="3"/>
         </w:numPr>
         <w:rPr/>
       </w:pPr>
@@ -3146,7 +3167,7 @@
             <wp:extent cx="4250690" cy="2534285"/>
             <wp:effectExtent l="0" t="0" r="0" b="0"/>
             <wp:wrapTopAndBottom/>
-            <wp:docPr id="8" name="Image10" descr=""/>
+            <wp:docPr id="10" name="Image10" descr=""/>
             <wp:cNvGraphicFramePr>
               <a:graphicFrameLocks xmlns:a="http://schemas.openxmlformats.org/drawingml/2006/main" noChangeAspect="1"/>
             </wp:cNvGraphicFramePr>
@@ -3154,13 +3175,13 @@
               <a:graphicData uri="http://schemas.openxmlformats.org/drawingml/2006/picture">
                 <pic:pic xmlns:pic="http://schemas.openxmlformats.org/drawingml/2006/picture">
                   <pic:nvPicPr>
-                    <pic:cNvPr id="8" name="Image10" descr=""/>
+                    <pic:cNvPr id="10" name="Image10" descr=""/>
                     <pic:cNvPicPr>
                       <a:picLocks noChangeAspect="1" noChangeArrowheads="1"/>
                     </pic:cNvPicPr>
                   </pic:nvPicPr>
                   <pic:blipFill>
-                    <a:blip r:embed="rId14"/>
+                    <a:blip r:embed="rId13"/>
                     <a:stretch>
                       <a:fillRect/>
                     </a:stretch>
@@ -3227,14 +3248,12 @@
         </w:rPr>
         <w:fldChar w:fldCharType="separate"/>
       </w:r>
-      <w:hyperlink r:id="rId15">
-        <w:r>
-          <w:rPr>
-            <w:rStyle w:val="InternetLink"/>
-          </w:rPr>
-          <w:t>https://project-osrm.org/docs/v5.5.1/api/#tile-service</w:t>
-        </w:r>
-      </w:hyperlink>
+      <w:r>
+        <w:rPr>
+          <w:rStyle w:val="InternetLink"/>
+        </w:rPr>
+        <w:t>https://project-osrm.org/docs/v5.5.1/api/#tile-service</w:t>
+      </w:r>
       <w:r>
         <w:rPr>
           <w:rStyle w:val="InternetLink"/>
@@ -3270,7 +3289,7 @@
         <w:pStyle w:val="Normal"/>
         <w:numPr>
           <w:ilvl w:val="2"/>
-          <w:numId w:val="2"/>
+          <w:numId w:val="3"/>
         </w:numPr>
         <w:rPr/>
       </w:pPr>
@@ -3294,7 +3313,7 @@
         <w:pStyle w:val="Normal"/>
         <w:numPr>
           <w:ilvl w:val="1"/>
-          <w:numId w:val="2"/>
+          <w:numId w:val="3"/>
         </w:numPr>
         <w:rPr/>
       </w:pPr>
@@ -3368,7 +3387,7 @@
         <w:pStyle w:val="Normal"/>
         <w:numPr>
           <w:ilvl w:val="2"/>
-          <w:numId w:val="2"/>
+          <w:numId w:val="3"/>
         </w:numPr>
         <w:rPr/>
       </w:pPr>
@@ -3437,7 +3456,7 @@
         <w:pStyle w:val="Normal"/>
         <w:numPr>
           <w:ilvl w:val="0"/>
-          <w:numId w:val="4"/>
+          <w:numId w:val="5"/>
         </w:numPr>
         <w:rPr/>
       </w:pPr>
@@ -3464,54 +3483,52 @@
         <w:rPr/>
         <w:t xml:space="preserve">Communities to Join - </w:t>
       </w:r>
-      <w:hyperlink r:id="rId17">
-        <w:r>
-          <w:rPr>
-            <w:rStyle w:val="InternetLink"/>
-            <w:u w:val="none"/>
-          </w:rPr>
-          <w:t>https://www.openstreetmap.org/communities</w:t>
-        </w:r>
-      </w:hyperlink>
-    </w:p>
-    <w:p>
-      <w:pPr>
-        <w:pStyle w:val="Normal"/>
-        <w:rPr/>
-      </w:pPr>
-      <w:hyperlink r:id="rId19">
-        <w:r>
-          <w:rPr>
-            <w:rStyle w:val="InternetLink"/>
-            <w:u w:val="none"/>
-          </w:rPr>
-          <w:t>https://openstreetmap.us/</w:t>
-        </w:r>
-      </w:hyperlink>
-    </w:p>
-    <w:p>
-      <w:pPr>
-        <w:pStyle w:val="Normal"/>
-        <w:rPr>
+      <w:r>
+        <w:rPr>
+          <w:rStyle w:val="InternetLink"/>
           <w:u w:val="none"/>
         </w:rPr>
-      </w:pPr>
-      <w:r>
-        <w:rPr/>
-      </w:r>
-    </w:p>
-    <w:p>
-      <w:pPr>
-        <w:pStyle w:val="Normal"/>
-        <w:rPr/>
-      </w:pPr>
-      <w:r>
-        <w:rPr>
+        <w:t>https://www.openstreetmap.org/communities</w:t>
+      </w:r>
+    </w:p>
+    <w:p>
+      <w:pPr>
+        <w:pStyle w:val="Normal"/>
+        <w:rPr/>
+      </w:pPr>
+      <w:r>
+        <w:rPr>
+          <w:rStyle w:val="InternetLink"/>
           <w:u w:val="none"/>
         </w:rPr>
+        <w:t>https://openstreetmap.us/</w:t>
+      </w:r>
+    </w:p>
+    <w:p>
+      <w:pPr>
+        <w:pStyle w:val="Normal"/>
+        <w:rPr>
+          <w:u w:val="none"/>
+        </w:rPr>
+      </w:pPr>
+      <w:r>
+        <w:rPr>
+          <w:u w:val="none"/>
+        </w:rPr>
+      </w:r>
+    </w:p>
+    <w:p>
+      <w:pPr>
+        <w:pStyle w:val="Normal"/>
+        <w:rPr/>
+      </w:pPr>
+      <w:r>
+        <w:rPr>
+          <w:u w:val="none"/>
+        </w:rPr>
         <w:t xml:space="preserve">Reference API - </w:t>
       </w:r>
-      <w:hyperlink r:id="rId20">
+      <w:hyperlink r:id="rId14">
         <w:r>
           <w:rPr>
             <w:rStyle w:val="InternetLink"/>
@@ -3529,7 +3546,9 @@
         </w:rPr>
       </w:pPr>
       <w:r>
-        <w:rPr/>
+        <w:rPr>
+          <w:u w:val="none"/>
+        </w:rPr>
       </w:r>
     </w:p>
     <w:p>
@@ -3556,7 +3575,7 @@
         </w:rPr>
         <w:t xml:space="preserve"> way id </w:t>
       </w:r>
-      <w:hyperlink r:id="rId21">
+      <w:hyperlink r:id="rId15">
         <w:r>
           <w:rPr>
             <w:rStyle w:val="InternetLink"/>
@@ -3596,14 +3615,12 @@
         <w:rPr/>
         <w:t xml:space="preserve">For a node to check the marker - </w:t>
       </w:r>
-      <w:hyperlink r:id="rId23">
-        <w:r>
-          <w:rPr>
-            <w:rStyle w:val="InternetLink"/>
-          </w:rPr>
-          <w:t>https://www.openstreetmap.org/node/6016047119</w:t>
-        </w:r>
-      </w:hyperlink>
+      <w:r>
+        <w:rPr>
+          <w:rStyle w:val="InternetLink"/>
+        </w:rPr>
+        <w:t>https://www.openstreetmap.org/node/6016047119</w:t>
+      </w:r>
     </w:p>
     <w:p>
       <w:pPr>
@@ -3633,7 +3650,7 @@
         <w:rPr/>
         <w:t xml:space="preserve">For a relation </w:t>
       </w:r>
-      <w:hyperlink r:id="rId24">
+      <w:hyperlink r:id="rId16">
         <w:r>
           <w:rPr>
             <w:rStyle w:val="InternetLink"/>
@@ -3689,14 +3706,12 @@
         <w:rPr/>
         <w:t xml:space="preserve">For OSM Docker - </w:t>
       </w:r>
-      <w:hyperlink r:id="rId26">
-        <w:r>
-          <w:rPr>
-            <w:rStyle w:val="InternetLink"/>
-          </w:rPr>
-          <w:t>https://switch2osm.org/serving-tiles/using-a-docker-container/</w:t>
-        </w:r>
-      </w:hyperlink>
+      <w:r>
+        <w:rPr>
+          <w:rStyle w:val="InternetLink"/>
+        </w:rPr>
+        <w:t>https://switch2osm.org/serving-tiles/using-a-docker-container/</w:t>
+      </w:r>
     </w:p>
     <w:p>
       <w:pPr>
@@ -3734,14 +3749,12 @@
         <w:rPr/>
         <w:t xml:space="preserve">Overpass API that uses OSM - </w:t>
       </w:r>
-      <w:hyperlink r:id="rId28">
-        <w:r>
-          <w:rPr>
-            <w:rStyle w:val="InternetLink"/>
-          </w:rPr>
-          <w:t>https://wiki.openstreetmap.org/wiki/Overpass_API</w:t>
-        </w:r>
-      </w:hyperlink>
+      <w:r>
+        <w:rPr>
+          <w:rStyle w:val="InternetLink"/>
+        </w:rPr>
+        <w:t>https://wiki.openstreetmap.org/wiki/Overpass_API</w:t>
+      </w:r>
     </w:p>
     <w:p>
       <w:pPr>
@@ -3761,7 +3774,7 @@
         <w:rPr/>
         <w:t xml:space="preserve">Demo - </w:t>
       </w:r>
-      <w:hyperlink r:id="rId29">
+      <w:hyperlink r:id="rId17">
         <w:r>
           <w:rPr>
             <w:rStyle w:val="InternetLink"/>
@@ -3803,18 +3816,16 @@
         </w:rPr>
         <w:fldChar w:fldCharType="separate"/>
       </w:r>
-      <w:hyperlink r:id="rId30">
-        <w:r>
-          <w:rPr>
-            <w:rStyle w:val="InternetLink"/>
-          </w:rPr>
-          <w:t>https://wiki.openstreetmap.org/wiki/Overpass_API/Overpass_QL#out</w:t>
-        </w:r>
-      </w:hyperlink>
       <w:r>
         <w:rPr>
           <w:rStyle w:val="InternetLink"/>
         </w:rPr>
+        <w:t>https://wiki.openstreetmap.org/wiki/Overpass_API/Overpass_QL#out</w:t>
+      </w:r>
+      <w:r>
+        <w:rPr>
+          <w:rStyle w:val="InternetLink"/>
+        </w:rPr>
         <w:fldChar w:fldCharType="end"/>
       </w:r>
     </w:p>
@@ -3836,14 +3847,12 @@
         <w:rPr/>
         <w:t xml:space="preserve">Overpass Documentation - </w:t>
       </w:r>
-      <w:hyperlink r:id="rId32">
-        <w:r>
-          <w:rPr>
-            <w:rStyle w:val="InternetLink"/>
-          </w:rPr>
-          <w:t>https://readthedocs.org/projects/python-overpy/downloads/pdf/latest/</w:t>
-        </w:r>
-      </w:hyperlink>
+      <w:r>
+        <w:rPr>
+          <w:rStyle w:val="InternetLink"/>
+        </w:rPr>
+        <w:t>https://readthedocs.org/projects/python-overpy/downloads/pdf/latest/</w:t>
+      </w:r>
     </w:p>
     <w:p>
       <w:pPr>
@@ -3863,7 +3872,7 @@
         <w:rPr/>
         <w:t xml:space="preserve">Relation example - </w:t>
       </w:r>
-      <w:hyperlink r:id="rId33">
+      <w:hyperlink r:id="rId18">
         <w:r>
           <w:rPr>
             <w:rStyle w:val="InternetLink"/>
@@ -3871,12 +3880,10 @@
           <w:t>https://overpass-turbo.eu/?Q=relation(2081626)%3B%3E%3Bout%3B&amp;C=48.12601;11.5668;13&amp;R</w:t>
         </w:r>
       </w:hyperlink>
-      <w:hyperlink r:id="rId34">
-        <w:r>
-          <w:rPr/>
-          <w:t xml:space="preserve"> </w:t>
-        </w:r>
-      </w:hyperlink>
+      <w:r>
+        <w:rPr/>
+        <w:t xml:space="preserve"> </w:t>
+      </w:r>
     </w:p>
     <w:p>
       <w:pPr>
@@ -3902,6 +3909,7 @@
         <w:pStyle w:val="Normal"/>
         <w:rPr>
           <w:rFonts w:ascii="Droid Sans Mono;monospace;monospace" w:hAnsi="Droid Sans Mono;monospace;monospace"/>
+          <w:b w:val="false"/>
           <w:b w:val="false"/>
           <w:color w:val="CCCCCC"/>
           <w:sz w:val="21"/>
@@ -4006,6 +4014,7 @@
         <w:rPr>
           <w:rFonts w:ascii="Droid Sans Mono;monospace;monospace" w:hAnsi="Droid Sans Mono;monospace;monospace"/>
           <w:b w:val="false"/>
+          <w:b w:val="false"/>
           <w:color w:val="CE9178"/>
           <w:sz w:val="21"/>
           <w:highlight w:val="black"/>
@@ -4029,6 +4038,7 @@
         <w:rPr>
           <w:rFonts w:ascii="Droid Sans Mono;monospace;monospace" w:hAnsi="Droid Sans Mono;monospace;monospace"/>
           <w:b w:val="false"/>
+          <w:b w:val="false"/>
           <w:color w:val="CCCCCC"/>
           <w:sz w:val="21"/>
           <w:highlight w:val="black"/>
@@ -4072,6 +4082,7 @@
         <w:rPr>
           <w:rFonts w:ascii="Droid Sans Mono;monospace;monospace" w:hAnsi="Droid Sans Mono;monospace;monospace"/>
           <w:b w:val="false"/>
+          <w:b w:val="false"/>
           <w:color w:val="CE9178"/>
           <w:sz w:val="21"/>
           <w:highlight w:val="black"/>
@@ -4095,6 +4106,7 @@
         <w:rPr>
           <w:rFonts w:ascii="Droid Sans Mono;monospace;monospace" w:hAnsi="Droid Sans Mono;monospace;monospace"/>
           <w:b w:val="false"/>
+          <w:b w:val="false"/>
           <w:color w:val="CCCCCC"/>
           <w:sz w:val="21"/>
           <w:highlight w:val="black"/>
@@ -4215,6 +4227,7 @@
         <w:rPr>
           <w:rFonts w:ascii="Droid Sans Mono;monospace;monospace" w:hAnsi="Droid Sans Mono;monospace;monospace"/>
           <w:b w:val="false"/>
+          <w:b w:val="false"/>
           <w:color w:val="CCCCCC"/>
           <w:sz w:val="21"/>
           <w:highlight w:val="black"/>
@@ -4318,6 +4331,7 @@
         <w:rPr>
           <w:rFonts w:ascii="Droid Sans Mono;monospace;monospace" w:hAnsi="Droid Sans Mono;monospace;monospace"/>
           <w:b w:val="false"/>
+          <w:b w:val="false"/>
           <w:color w:val="CE9178"/>
           <w:sz w:val="21"/>
           <w:highlight w:val="black"/>
@@ -4341,6 +4355,7 @@
         <w:rPr>
           <w:rFonts w:ascii="Droid Sans Mono;monospace;monospace" w:hAnsi="Droid Sans Mono;monospace;monospace"/>
           <w:b w:val="false"/>
+          <w:b w:val="false"/>
           <w:color w:val="CCCCCC"/>
           <w:sz w:val="21"/>
           <w:highlight w:val="black"/>
@@ -4384,6 +4399,7 @@
         <w:rPr>
           <w:rFonts w:ascii="Droid Sans Mono;monospace;monospace" w:hAnsi="Droid Sans Mono;monospace;monospace"/>
           <w:b w:val="false"/>
+          <w:b w:val="false"/>
           <w:color w:val="CE9178"/>
           <w:sz w:val="21"/>
           <w:highlight w:val="black"/>
@@ -4407,6 +4423,7 @@
         <w:rPr>
           <w:rFonts w:ascii="Droid Sans Mono;monospace;monospace" w:hAnsi="Droid Sans Mono;monospace;monospace"/>
           <w:b w:val="false"/>
+          <w:b w:val="false"/>
           <w:color w:val="CE9178"/>
           <w:sz w:val="21"/>
           <w:highlight w:val="black"/>
@@ -4430,6 +4447,7 @@
         <w:rPr>
           <w:rFonts w:ascii="Droid Sans Mono;monospace;monospace" w:hAnsi="Droid Sans Mono;monospace;monospace"/>
           <w:b w:val="false"/>
+          <w:b w:val="false"/>
           <w:color w:val="CCCCCC"/>
           <w:sz w:val="21"/>
           <w:highlight w:val="black"/>
@@ -4576,7 +4594,7 @@
         <w:pStyle w:val="Normal"/>
         <w:numPr>
           <w:ilvl w:val="0"/>
-          <w:numId w:val="5"/>
+          <w:numId w:val="6"/>
         </w:numPr>
         <w:rPr/>
       </w:pPr>
@@ -4590,7 +4608,7 @@
         <w:pStyle w:val="Normal"/>
         <w:numPr>
           <w:ilvl w:val="1"/>
-          <w:numId w:val="5"/>
+          <w:numId w:val="6"/>
         </w:numPr>
         <w:rPr/>
       </w:pPr>
@@ -4604,7 +4622,7 @@
         <w:pStyle w:val="Normal"/>
         <w:numPr>
           <w:ilvl w:val="1"/>
-          <w:numId w:val="5"/>
+          <w:numId w:val="6"/>
         </w:numPr>
         <w:rPr/>
       </w:pPr>
@@ -4618,7 +4636,7 @@
         <w:pStyle w:val="Normal"/>
         <w:numPr>
           <w:ilvl w:val="1"/>
-          <w:numId w:val="5"/>
+          <w:numId w:val="6"/>
         </w:numPr>
         <w:rPr/>
       </w:pPr>
@@ -4651,8 +4669,8 @@
       </w:tblPr>
       <w:tblGrid>
         <w:gridCol w:w="3323"/>
-        <w:gridCol w:w="3326"/>
-        <w:gridCol w:w="1659"/>
+        <w:gridCol w:w="3327"/>
+        <w:gridCol w:w="1658"/>
         <w:gridCol w:w="1663"/>
       </w:tblGrid>
       <w:tr>
@@ -4684,7 +4702,7 @@
         </w:tc>
         <w:tc>
           <w:tcPr>
-            <w:tcW w:w="3326" w:type="dxa"/>
+            <w:tcW w:w="3327" w:type="dxa"/>
             <w:tcBorders>
               <w:top w:val="single" w:sz="4" w:space="0" w:color="000000"/>
               <w:left w:val="single" w:sz="4" w:space="0" w:color="000000"/>
@@ -4708,7 +4726,7 @@
         </w:tc>
         <w:tc>
           <w:tcPr>
-            <w:tcW w:w="1659" w:type="dxa"/>
+            <w:tcW w:w="1658" w:type="dxa"/>
             <w:tcBorders>
               <w:top w:val="single" w:sz="4" w:space="0" w:color="000000"/>
               <w:left w:val="single" w:sz="4" w:space="0" w:color="000000"/>
@@ -4799,7 +4817,19 @@
               <w:rPr>
                 <w:color w:val="000000"/>
               </w:rPr>
-              <w:t>MySQL Table (st – database, osr table)</w:t>
+              <w:t xml:space="preserve">MySQL Table (st – database, osr table, </w:t>
+            </w:r>
+            <w:r>
+              <w:rPr>
+                <w:color w:val="000000"/>
+              </w:rPr>
+              <w:t>osm table</w:t>
+            </w:r>
+            <w:r>
+              <w:rPr>
+                <w:color w:val="000000"/>
+              </w:rPr>
+              <w:t>)</w:t>
             </w:r>
           </w:p>
         </w:tc>
@@ -4851,11 +4881,6 @@
                 <w:color w:val="000000"/>
               </w:rPr>
               <w:t>Node &amp; Express Javascript Loading MySQL table (server.js),</w:t>
-              <w:br/>
-              <w:br/>
-              <w:t>Previous works</w:t>
-              <w:br/>
-              <w:t>routing using API (server.js)</w:t>
             </w:r>
           </w:p>
         </w:tc>
@@ -4932,6 +4957,48 @@
         </w:rPr>
       </w:pPr>
       <w:r>
+        <w:rPr/>
+      </w:r>
+    </w:p>
+    <w:p>
+      <w:pPr>
+        <w:pStyle w:val="Normal"/>
+        <w:rPr>
+          <w:b/>
+          <w:b/>
+          <w:bCs/>
+          <w:u w:val="single"/>
+        </w:rPr>
+      </w:pPr>
+      <w:r>
+        <w:rPr/>
+      </w:r>
+    </w:p>
+    <w:p>
+      <w:pPr>
+        <w:pStyle w:val="Normal"/>
+        <w:rPr>
+          <w:b/>
+          <w:b/>
+          <w:bCs/>
+          <w:u w:val="single"/>
+        </w:rPr>
+      </w:pPr>
+      <w:r>
+        <w:rPr/>
+      </w:r>
+    </w:p>
+    <w:p>
+      <w:pPr>
+        <w:pStyle w:val="Normal"/>
+        <w:rPr>
+          <w:b/>
+          <w:b/>
+          <w:bCs/>
+          <w:u w:val="single"/>
+        </w:rPr>
+      </w:pPr>
+      <w:r>
         <w:rPr>
           <w:b/>
           <w:bCs/>
@@ -5015,7 +5082,7 @@
             <wp:extent cx="6332220" cy="1659890"/>
             <wp:effectExtent l="0" t="0" r="0" b="0"/>
             <wp:wrapSquare wrapText="largest"/>
-            <wp:docPr id="9" name="Image2" descr=""/>
+            <wp:docPr id="11" name="Image2" descr=""/>
             <wp:cNvGraphicFramePr>
               <a:graphicFrameLocks xmlns:a="http://schemas.openxmlformats.org/drawingml/2006/main" noChangeAspect="1"/>
             </wp:cNvGraphicFramePr>
@@ -5023,13 +5090,13 @@
               <a:graphicData uri="http://schemas.openxmlformats.org/drawingml/2006/picture">
                 <pic:pic xmlns:pic="http://schemas.openxmlformats.org/drawingml/2006/picture">
                   <pic:nvPicPr>
-                    <pic:cNvPr id="9" name="Image2" descr=""/>
+                    <pic:cNvPr id="11" name="Image2" descr=""/>
                     <pic:cNvPicPr>
                       <a:picLocks noChangeAspect="1" noChangeArrowheads="1"/>
                     </pic:cNvPicPr>
                   </pic:nvPicPr>
                   <pic:blipFill>
-                    <a:blip r:embed="rId35"/>
+                    <a:blip r:embed="rId19"/>
                     <a:stretch>
                       <a:fillRect/>
                     </a:stretch>
@@ -5087,7 +5154,7 @@
             <wp:extent cx="6332220" cy="2634615"/>
             <wp:effectExtent l="0" t="0" r="0" b="0"/>
             <wp:wrapSquare wrapText="largest"/>
-            <wp:docPr id="10" name="Image3" descr=""/>
+            <wp:docPr id="12" name="Image3" descr=""/>
             <wp:cNvGraphicFramePr>
               <a:graphicFrameLocks xmlns:a="http://schemas.openxmlformats.org/drawingml/2006/main" noChangeAspect="1"/>
             </wp:cNvGraphicFramePr>
@@ -5095,13 +5162,13 @@
               <a:graphicData uri="http://schemas.openxmlformats.org/drawingml/2006/picture">
                 <pic:pic xmlns:pic="http://schemas.openxmlformats.org/drawingml/2006/picture">
                   <pic:nvPicPr>
-                    <pic:cNvPr id="10" name="Image3" descr=""/>
+                    <pic:cNvPr id="12" name="Image3" descr=""/>
                     <pic:cNvPicPr>
                       <a:picLocks noChangeAspect="1" noChangeArrowheads="1"/>
                     </pic:cNvPicPr>
                   </pic:nvPicPr>
                   <pic:blipFill>
-                    <a:blip r:embed="rId36"/>
+                    <a:blip r:embed="rId20"/>
                     <a:stretch>
                       <a:fillRect/>
                     </a:stretch>
@@ -5657,7 +5724,7 @@
             <wp:extent cx="6332220" cy="4215130"/>
             <wp:effectExtent l="0" t="0" r="0" b="0"/>
             <wp:wrapSquare wrapText="largest"/>
-            <wp:docPr id="11" name="Image4" descr=""/>
+            <wp:docPr id="13" name="Image4" descr=""/>
             <wp:cNvGraphicFramePr>
               <a:graphicFrameLocks xmlns:a="http://schemas.openxmlformats.org/drawingml/2006/main" noChangeAspect="1"/>
             </wp:cNvGraphicFramePr>
@@ -5665,13 +5732,13 @@
               <a:graphicData uri="http://schemas.openxmlformats.org/drawingml/2006/picture">
                 <pic:pic xmlns:pic="http://schemas.openxmlformats.org/drawingml/2006/picture">
                   <pic:nvPicPr>
-                    <pic:cNvPr id="11" name="Image4" descr=""/>
+                    <pic:cNvPr id="13" name="Image4" descr=""/>
                     <pic:cNvPicPr>
                       <a:picLocks noChangeAspect="1" noChangeArrowheads="1"/>
                     </pic:cNvPicPr>
                   </pic:nvPicPr>
                   <pic:blipFill>
-                    <a:blip r:embed="rId37"/>
+                    <a:blip r:embed="rId21"/>
                     <a:stretch>
                       <a:fillRect/>
                     </a:stretch>
@@ -5730,7 +5797,7 @@
             <wp:extent cx="5135245" cy="2762250"/>
             <wp:effectExtent l="0" t="0" r="0" b="0"/>
             <wp:wrapTopAndBottom/>
-            <wp:docPr id="12" name="Image5" descr=""/>
+            <wp:docPr id="14" name="Image5" descr=""/>
             <wp:cNvGraphicFramePr>
               <a:graphicFrameLocks xmlns:a="http://schemas.openxmlformats.org/drawingml/2006/main" noChangeAspect="1"/>
             </wp:cNvGraphicFramePr>
@@ -5738,13 +5805,13 @@
               <a:graphicData uri="http://schemas.openxmlformats.org/drawingml/2006/picture">
                 <pic:pic xmlns:pic="http://schemas.openxmlformats.org/drawingml/2006/picture">
                   <pic:nvPicPr>
-                    <pic:cNvPr id="12" name="Image5" descr=""/>
+                    <pic:cNvPr id="14" name="Image5" descr=""/>
                     <pic:cNvPicPr>
                       <a:picLocks noChangeAspect="1" noChangeArrowheads="1"/>
                     </pic:cNvPicPr>
                   </pic:nvPicPr>
                   <pic:blipFill>
-                    <a:blip r:embed="rId38"/>
+                    <a:blip r:embed="rId22"/>
                     <a:stretch>
                       <a:fillRect/>
                     </a:stretch>
@@ -5932,7 +5999,7 @@
         <w:pStyle w:val="Normal"/>
         <w:numPr>
           <w:ilvl w:val="0"/>
-          <w:numId w:val="7"/>
+          <w:numId w:val="8"/>
         </w:numPr>
         <w:rPr>
           <w:lang w:val="en-IN"/>
@@ -5943,6 +6010,385 @@
           <w:lang w:val="en-IN"/>
         </w:rPr>
         <w:t>This component renders a map using Leaflet library to display trip data fetched from a backend API.</w:t>
+      </w:r>
+    </w:p>
+    <w:p>
+      <w:pPr>
+        <w:pStyle w:val="Normal"/>
+        <w:numPr>
+          <w:ilvl w:val="0"/>
+          <w:numId w:val="8"/>
+        </w:numPr>
+        <w:rPr>
+          <w:lang w:val="en-IN"/>
+        </w:rPr>
+      </w:pPr>
+      <w:r>
+        <w:rPr>
+          <w:lang w:val="en-IN"/>
+        </w:rPr>
+        <w:t xml:space="preserve">It consists of two </w:t>
+      </w:r>
+      <w:r>
+        <w:rPr>
+          <w:b/>
+          <w:bCs/>
+          <w:lang w:val="en-IN"/>
+        </w:rPr>
+        <w:t>useEffect</w:t>
+      </w:r>
+      <w:r>
+        <w:rPr>
+          <w:lang w:val="en-IN"/>
+        </w:rPr>
+        <w:t xml:space="preserve"> hooks:</w:t>
+      </w:r>
+    </w:p>
+    <w:p>
+      <w:pPr>
+        <w:pStyle w:val="Normal"/>
+        <w:numPr>
+          <w:ilvl w:val="1"/>
+          <w:numId w:val="8"/>
+        </w:numPr>
+        <w:rPr>
+          <w:lang w:val="en-IN"/>
+        </w:rPr>
+      </w:pPr>
+      <w:r>
+        <w:rPr>
+          <w:lang w:val="en-IN"/>
+        </w:rPr>
+        <w:t xml:space="preserve">The first </w:t>
+      </w:r>
+      <w:r>
+        <w:rPr>
+          <w:b/>
+          <w:bCs/>
+          <w:lang w:val="en-IN"/>
+        </w:rPr>
+        <w:t>useEffect</w:t>
+      </w:r>
+      <w:r>
+        <w:rPr>
+          <w:lang w:val="en-IN"/>
+        </w:rPr>
+        <w:t xml:space="preserve"> hook fetches trip data from the backend API when the </w:t>
+      </w:r>
+      <w:r>
+        <w:rPr>
+          <w:b/>
+          <w:bCs/>
+          <w:lang w:val="en-IN"/>
+        </w:rPr>
+        <w:t>tripId</w:t>
+      </w:r>
+      <w:r>
+        <w:rPr>
+          <w:lang w:val="en-IN"/>
+        </w:rPr>
+        <w:t xml:space="preserve"> state changes.</w:t>
+      </w:r>
+    </w:p>
+    <w:p>
+      <w:pPr>
+        <w:pStyle w:val="Normal"/>
+        <w:numPr>
+          <w:ilvl w:val="1"/>
+          <w:numId w:val="8"/>
+        </w:numPr>
+        <w:rPr>
+          <w:lang w:val="en-IN"/>
+        </w:rPr>
+      </w:pPr>
+      <w:r>
+        <w:rPr>
+          <w:lang w:val="en-IN"/>
+        </w:rPr>
+        <w:t xml:space="preserve">The second </w:t>
+      </w:r>
+      <w:r>
+        <w:rPr>
+          <w:b/>
+          <w:bCs/>
+          <w:lang w:val="en-IN"/>
+        </w:rPr>
+        <w:t>useEffect</w:t>
+      </w:r>
+      <w:r>
+        <w:rPr>
+          <w:lang w:val="en-IN"/>
+        </w:rPr>
+        <w:t xml:space="preserve"> hook processes and displays trip data on the map when either the </w:t>
+      </w:r>
+      <w:r>
+        <w:rPr>
+          <w:b/>
+          <w:bCs/>
+          <w:lang w:val="en-IN"/>
+        </w:rPr>
+        <w:t>trip</w:t>
+      </w:r>
+      <w:r>
+        <w:rPr>
+          <w:lang w:val="en-IN"/>
+        </w:rPr>
+        <w:t xml:space="preserve"> or </w:t>
+      </w:r>
+      <w:r>
+        <w:rPr>
+          <w:b/>
+          <w:bCs/>
+          <w:lang w:val="en-IN"/>
+        </w:rPr>
+        <w:t>step</w:t>
+      </w:r>
+      <w:r>
+        <w:rPr>
+          <w:lang w:val="en-IN"/>
+        </w:rPr>
+        <w:t xml:space="preserve"> state changes.</w:t>
+      </w:r>
+    </w:p>
+    <w:p>
+      <w:pPr>
+        <w:pStyle w:val="Normal"/>
+        <w:numPr>
+          <w:ilvl w:val="0"/>
+          <w:numId w:val="8"/>
+        </w:numPr>
+        <w:rPr>
+          <w:lang w:val="en-IN"/>
+        </w:rPr>
+      </w:pPr>
+      <w:r>
+        <w:rPr>
+          <w:lang w:val="en-IN"/>
+        </w:rPr>
+        <w:t xml:space="preserve">The </w:t>
+      </w:r>
+      <w:r>
+        <w:rPr>
+          <w:b/>
+          <w:bCs/>
+          <w:lang w:val="en-IN"/>
+        </w:rPr>
+        <w:t>createPairs</w:t>
+      </w:r>
+      <w:r>
+        <w:rPr>
+          <w:lang w:val="en-IN"/>
+        </w:rPr>
+        <w:t xml:space="preserve"> and </w:t>
+      </w:r>
+      <w:r>
+        <w:rPr>
+          <w:b/>
+          <w:bCs/>
+          <w:lang w:val="en-IN"/>
+        </w:rPr>
+        <w:t>createPairsmini</w:t>
+      </w:r>
+      <w:r>
+        <w:rPr>
+          <w:lang w:val="en-IN"/>
+        </w:rPr>
+        <w:t xml:space="preserve"> functions create pairs of coordinates from the trip data based on the step size.</w:t>
+      </w:r>
+    </w:p>
+    <w:p>
+      <w:pPr>
+        <w:pStyle w:val="Normal"/>
+        <w:numPr>
+          <w:ilvl w:val="0"/>
+          <w:numId w:val="8"/>
+        </w:numPr>
+        <w:rPr>
+          <w:lang w:val="en-IN"/>
+        </w:rPr>
+      </w:pPr>
+      <w:r>
+        <w:rPr>
+          <w:lang w:val="en-IN"/>
+        </w:rPr>
+        <w:t xml:space="preserve">The </w:t>
+      </w:r>
+      <w:r>
+        <w:rPr>
+          <w:b/>
+          <w:bCs/>
+          <w:lang w:val="en-IN"/>
+        </w:rPr>
+        <w:t>sendOsrmRequest</w:t>
+      </w:r>
+      <w:r>
+        <w:rPr>
+          <w:lang w:val="en-IN"/>
+        </w:rPr>
+        <w:t xml:space="preserve"> function sends a request to the OSRM API to get route information based on the coordinates.</w:t>
+      </w:r>
+    </w:p>
+    <w:p>
+      <w:pPr>
+        <w:pStyle w:val="Normal"/>
+        <w:numPr>
+          <w:ilvl w:val="0"/>
+          <w:numId w:val="8"/>
+        </w:numPr>
+        <w:rPr>
+          <w:lang w:val="en-IN"/>
+        </w:rPr>
+      </w:pPr>
+      <w:r>
+        <w:rPr>
+          <w:lang w:val="en-IN"/>
+        </w:rPr>
+        <w:t xml:space="preserve">The </w:t>
+      </w:r>
+      <w:r>
+        <w:rPr>
+          <w:b/>
+          <w:bCs/>
+          <w:lang w:val="en-IN"/>
+        </w:rPr>
+        <w:t>plotPolyline</w:t>
+      </w:r>
+      <w:r>
+        <w:rPr>
+          <w:lang w:val="en-IN"/>
+        </w:rPr>
+        <w:t xml:space="preserve"> function plots the polyline on the map using Leaflet.</w:t>
+      </w:r>
+    </w:p>
+    <w:p>
+      <w:pPr>
+        <w:pStyle w:val="Normal"/>
+        <w:numPr>
+          <w:ilvl w:val="0"/>
+          <w:numId w:val="8"/>
+        </w:numPr>
+        <w:rPr>
+          <w:lang w:val="en-IN"/>
+        </w:rPr>
+      </w:pPr>
+      <w:r>
+        <w:rPr>
+          <w:lang w:val="en-IN"/>
+        </w:rPr>
+        <w:t xml:space="preserve">The </w:t>
+      </w:r>
+      <w:r>
+        <w:rPr>
+          <w:b/>
+          <w:bCs/>
+          <w:lang w:val="en-IN"/>
+        </w:rPr>
+        <w:t>divideTripIntoParts</w:t>
+      </w:r>
+      <w:r>
+        <w:rPr>
+          <w:lang w:val="en-IN"/>
+        </w:rPr>
+        <w:t xml:space="preserve"> function divides the trip data into parts and processes each part.</w:t>
+      </w:r>
+    </w:p>
+    <w:p>
+      <w:pPr>
+        <w:pStyle w:val="Normal"/>
+        <w:numPr>
+          <w:ilvl w:val="0"/>
+          <w:numId w:val="8"/>
+        </w:numPr>
+        <w:rPr>
+          <w:lang w:val="en-IN"/>
+        </w:rPr>
+      </w:pPr>
+      <w:r>
+        <w:rPr>
+          <w:lang w:val="en-IN"/>
+        </w:rPr>
+        <w:t xml:space="preserve">The </w:t>
+      </w:r>
+      <w:r>
+        <w:rPr>
+          <w:b/>
+          <w:bCs/>
+          <w:lang w:val="en-IN"/>
+        </w:rPr>
+        <w:t>handleStepChange</w:t>
+      </w:r>
+      <w:r>
+        <w:rPr>
+          <w:lang w:val="en-IN"/>
+        </w:rPr>
+        <w:t xml:space="preserve"> and </w:t>
+      </w:r>
+      <w:r>
+        <w:rPr>
+          <w:b/>
+          <w:bCs/>
+          <w:lang w:val="en-IN"/>
+        </w:rPr>
+        <w:t>handleTripIdChange</w:t>
+      </w:r>
+      <w:r>
+        <w:rPr>
+          <w:lang w:val="en-IN"/>
+        </w:rPr>
+        <w:t xml:space="preserve"> functions handle changes in the step and trip ID inputs, respectively.</w:t>
+      </w:r>
+    </w:p>
+    <w:p>
+      <w:pPr>
+        <w:pStyle w:val="Normal"/>
+        <w:numPr>
+          <w:ilvl w:val="0"/>
+          <w:numId w:val="8"/>
+        </w:numPr>
+        <w:rPr>
+          <w:lang w:val="en-IN"/>
+        </w:rPr>
+      </w:pPr>
+      <w:r>
+        <w:rPr>
+          <w:lang w:val="en-IN"/>
+        </w:rPr>
+        <w:t>The component returns JSX elements including the map container, input range for selecting step, and select dropdown for selecting trip ID.</w:t>
+      </w:r>
+    </w:p>
+    <w:p>
+      <w:pPr>
+        <w:pStyle w:val="Normal"/>
+        <w:rPr/>
+      </w:pPr>
+      <w:r>
+        <w:rPr/>
+      </w:r>
+    </w:p>
+    <w:p>
+      <w:pPr>
+        <w:pStyle w:val="Normal"/>
+        <w:rPr>
+          <w:b/>
+          <w:b/>
+          <w:bCs/>
+        </w:rPr>
+      </w:pPr>
+      <w:r>
+        <w:rPr>
+          <w:b/>
+          <w:bCs/>
+        </w:rPr>
+        <w:t>MyMap.tsx</w:t>
+      </w:r>
+    </w:p>
+    <w:p>
+      <w:pPr>
+        <w:pStyle w:val="Normal"/>
+        <w:rPr/>
+      </w:pPr>
+      <w:r>
+        <w:rPr/>
       </w:r>
     </w:p>
     <w:p>
@@ -5958,23 +6404,57 @@
       </w:pPr>
       <w:r>
         <w:rPr>
-          <w:lang w:val="en-IN"/>
-        </w:rPr>
-        <w:t xml:space="preserve">It consists of two </w:t>
-      </w:r>
-      <w:r>
-        <w:rPr>
-          <w:b/>
-          <w:bCs/>
-          <w:lang w:val="en-IN"/>
-        </w:rPr>
-        <w:t>useEffect</w:t>
-      </w:r>
-      <w:r>
-        <w:rPr>
-          <w:lang w:val="en-IN"/>
-        </w:rPr>
-        <w:t xml:space="preserve"> hooks:</w:t>
+          <w:b/>
+          <w:bCs/>
+          <w:lang w:val="en-IN"/>
+        </w:rPr>
+        <w:t>Imports</w:t>
+      </w:r>
+      <w:r>
+        <w:rPr>
+          <w:lang w:val="en-IN"/>
+        </w:rPr>
+        <w:t>: The component imports necessary modules from React, Axios for making HTTP requests, Leaflet for rendering maps, and defines interfaces for various data types.</w:t>
+      </w:r>
+    </w:p>
+    <w:p>
+      <w:pPr>
+        <w:pStyle w:val="Normal"/>
+        <w:numPr>
+          <w:ilvl w:val="0"/>
+          <w:numId w:val="7"/>
+        </w:numPr>
+        <w:rPr>
+          <w:lang w:val="en-IN"/>
+        </w:rPr>
+      </w:pPr>
+      <w:r>
+        <w:rPr>
+          <w:b/>
+          <w:bCs/>
+          <w:lang w:val="en-IN"/>
+        </w:rPr>
+        <w:t>State Variables</w:t>
+      </w:r>
+      <w:r>
+        <w:rPr>
+          <w:lang w:val="en-IN"/>
+        </w:rPr>
+        <w:t xml:space="preserve">: The component defines several state variables using the </w:t>
+      </w:r>
+      <w:r>
+        <w:rPr>
+          <w:b/>
+          <w:bCs/>
+          <w:lang w:val="en-IN"/>
+        </w:rPr>
+        <w:t>useState</w:t>
+      </w:r>
+      <w:r>
+        <w:rPr>
+          <w:lang w:val="en-IN"/>
+        </w:rPr>
+        <w:t xml:space="preserve"> hook to manage the component's state:</w:t>
       </w:r>
     </w:p>
     <w:p>
@@ -5990,37 +6470,17 @@
       </w:pPr>
       <w:r>
         <w:rPr>
-          <w:lang w:val="en-IN"/>
-        </w:rPr>
-        <w:t xml:space="preserve">The first </w:t>
-      </w:r>
-      <w:r>
-        <w:rPr>
-          <w:b/>
-          <w:bCs/>
-          <w:lang w:val="en-IN"/>
-        </w:rPr>
-        <w:t>useEffect</w:t>
-      </w:r>
-      <w:r>
-        <w:rPr>
-          <w:lang w:val="en-IN"/>
-        </w:rPr>
-        <w:t xml:space="preserve"> hook fetches trip data from the backend API when the </w:t>
-      </w:r>
-      <w:r>
-        <w:rPr>
-          <w:b/>
-          <w:bCs/>
-          <w:lang w:val="en-IN"/>
-        </w:rPr>
-        <w:t>tripId</w:t>
-      </w:r>
-      <w:r>
-        <w:rPr>
-          <w:lang w:val="en-IN"/>
-        </w:rPr>
-        <w:t xml:space="preserve"> state changes.</w:t>
+          <w:b/>
+          <w:bCs/>
+          <w:lang w:val="en-IN"/>
+        </w:rPr>
+        <w:t>trips</w:t>
+      </w:r>
+      <w:r>
+        <w:rPr>
+          <w:lang w:val="en-IN"/>
+        </w:rPr>
+        <w:t>: A state variable to store trip data fetched from the backend API.</w:t>
       </w:r>
     </w:p>
     <w:p>
@@ -6036,51 +6496,173 @@
       </w:pPr>
       <w:r>
         <w:rPr>
-          <w:lang w:val="en-IN"/>
-        </w:rPr>
-        <w:t xml:space="preserve">The second </w:t>
-      </w:r>
-      <w:r>
-        <w:rPr>
-          <w:b/>
-          <w:bCs/>
-          <w:lang w:val="en-IN"/>
-        </w:rPr>
-        <w:t>useEffect</w:t>
-      </w:r>
-      <w:r>
-        <w:rPr>
-          <w:lang w:val="en-IN"/>
-        </w:rPr>
-        <w:t xml:space="preserve"> hook processes and displays trip data on the map when either the </w:t>
-      </w:r>
-      <w:r>
-        <w:rPr>
-          <w:b/>
-          <w:bCs/>
-          <w:lang w:val="en-IN"/>
-        </w:rPr>
-        <w:t>trip</w:t>
-      </w:r>
-      <w:r>
-        <w:rPr>
-          <w:lang w:val="en-IN"/>
-        </w:rPr>
-        <w:t xml:space="preserve"> or </w:t>
-      </w:r>
-      <w:r>
-        <w:rPr>
-          <w:b/>
-          <w:bCs/>
-          <w:lang w:val="en-IN"/>
-        </w:rPr>
-        <w:t>step</w:t>
-      </w:r>
-      <w:r>
-        <w:rPr>
-          <w:lang w:val="en-IN"/>
-        </w:rPr>
-        <w:t xml:space="preserve"> state changes.</w:t>
+          <w:b/>
+          <w:bCs/>
+          <w:lang w:val="en-IN"/>
+        </w:rPr>
+        <w:t>currentTripIds</w:t>
+      </w:r>
+      <w:r>
+        <w:rPr>
+          <w:lang w:val="en-IN"/>
+        </w:rPr>
+        <w:t>: An object storing the start and end indices of the current set of trips being displayed.</w:t>
+      </w:r>
+    </w:p>
+    <w:p>
+      <w:pPr>
+        <w:pStyle w:val="Normal"/>
+        <w:numPr>
+          <w:ilvl w:val="1"/>
+          <w:numId w:val="7"/>
+        </w:numPr>
+        <w:rPr>
+          <w:lang w:val="en-IN"/>
+        </w:rPr>
+      </w:pPr>
+      <w:r>
+        <w:rPr>
+          <w:b/>
+          <w:bCs/>
+          <w:lang w:val="en-IN"/>
+        </w:rPr>
+        <w:t>selectedTripId</w:t>
+      </w:r>
+      <w:r>
+        <w:rPr>
+          <w:lang w:val="en-IN"/>
+        </w:rPr>
+        <w:t>: A state variable to store the ID of the currently selected trip.</w:t>
+      </w:r>
+    </w:p>
+    <w:p>
+      <w:pPr>
+        <w:pStyle w:val="Normal"/>
+        <w:numPr>
+          <w:ilvl w:val="1"/>
+          <w:numId w:val="7"/>
+        </w:numPr>
+        <w:rPr>
+          <w:lang w:val="en-IN"/>
+        </w:rPr>
+      </w:pPr>
+      <w:r>
+        <w:rPr>
+          <w:b/>
+          <w:bCs/>
+          <w:lang w:val="en-IN"/>
+        </w:rPr>
+        <w:t>tripinfo</w:t>
+      </w:r>
+      <w:r>
+        <w:rPr>
+          <w:lang w:val="en-IN"/>
+        </w:rPr>
+        <w:t>: A state variable to store trip information fetched from the backend API.</w:t>
+      </w:r>
+    </w:p>
+    <w:p>
+      <w:pPr>
+        <w:pStyle w:val="Normal"/>
+        <w:numPr>
+          <w:ilvl w:val="1"/>
+          <w:numId w:val="7"/>
+        </w:numPr>
+        <w:rPr>
+          <w:lang w:val="en-IN"/>
+        </w:rPr>
+      </w:pPr>
+      <w:r>
+        <w:rPr>
+          <w:b/>
+          <w:bCs/>
+          <w:lang w:val="en-IN"/>
+        </w:rPr>
+        <w:t>selectedTripInfo</w:t>
+      </w:r>
+      <w:r>
+        <w:rPr>
+          <w:lang w:val="en-IN"/>
+        </w:rPr>
+        <w:t>: A state variable to store the information of the currently selected trip.</w:t>
+      </w:r>
+    </w:p>
+    <w:p>
+      <w:pPr>
+        <w:pStyle w:val="Normal"/>
+        <w:numPr>
+          <w:ilvl w:val="1"/>
+          <w:numId w:val="7"/>
+        </w:numPr>
+        <w:rPr>
+          <w:lang w:val="en-IN"/>
+        </w:rPr>
+      </w:pPr>
+      <w:r>
+        <w:rPr>
+          <w:b/>
+          <w:bCs/>
+          <w:lang w:val="en-IN"/>
+        </w:rPr>
+        <w:t>userinfo</w:t>
+      </w:r>
+      <w:r>
+        <w:rPr>
+          <w:lang w:val="en-IN"/>
+        </w:rPr>
+        <w:t>: A state variable to store user information fetched from the backend API.</w:t>
+      </w:r>
+    </w:p>
+    <w:p>
+      <w:pPr>
+        <w:pStyle w:val="Normal"/>
+        <w:numPr>
+          <w:ilvl w:val="1"/>
+          <w:numId w:val="7"/>
+        </w:numPr>
+        <w:rPr>
+          <w:lang w:val="en-IN"/>
+        </w:rPr>
+      </w:pPr>
+      <w:r>
+        <w:rPr>
+          <w:b/>
+          <w:bCs/>
+          <w:lang w:val="en-IN"/>
+        </w:rPr>
+        <w:t>selectedUserInfo</w:t>
+      </w:r>
+      <w:r>
+        <w:rPr>
+          <w:lang w:val="en-IN"/>
+        </w:rPr>
+        <w:t>: A state variable to store the information of the currently selected user.</w:t>
+      </w:r>
+    </w:p>
+    <w:p>
+      <w:pPr>
+        <w:pStyle w:val="Normal"/>
+        <w:numPr>
+          <w:ilvl w:val="1"/>
+          <w:numId w:val="7"/>
+        </w:numPr>
+        <w:rPr>
+          <w:lang w:val="en-IN"/>
+        </w:rPr>
+      </w:pPr>
+      <w:r>
+        <w:rPr>
+          <w:b/>
+          <w:bCs/>
+          <w:lang w:val="en-IN"/>
+        </w:rPr>
+        <w:t>attributeTypes</w:t>
+      </w:r>
+      <w:r>
+        <w:rPr>
+          <w:lang w:val="en-IN"/>
+        </w:rPr>
+        <w:t>: A state variable to store the types of various attributes extracted from user information.</w:t>
       </w:r>
     </w:p>
     <w:p>
@@ -6096,37 +6678,183 @@
       </w:pPr>
       <w:r>
         <w:rPr>
-          <w:lang w:val="en-IN"/>
-        </w:rPr>
-        <w:t xml:space="preserve">The </w:t>
-      </w:r>
-      <w:r>
-        <w:rPr>
-          <w:b/>
-          <w:bCs/>
-          <w:lang w:val="en-IN"/>
-        </w:rPr>
-        <w:t>createPairs</w:t>
-      </w:r>
-      <w:r>
-        <w:rPr>
-          <w:lang w:val="en-IN"/>
-        </w:rPr>
-        <w:t xml:space="preserve"> and </w:t>
-      </w:r>
-      <w:r>
-        <w:rPr>
-          <w:b/>
-          <w:bCs/>
-          <w:lang w:val="en-IN"/>
-        </w:rPr>
-        <w:t>createPairsmini</w:t>
-      </w:r>
-      <w:r>
-        <w:rPr>
-          <w:lang w:val="en-IN"/>
-        </w:rPr>
-        <w:t xml:space="preserve"> functions create pairs of coordinates from the trip data based on the step size.</w:t>
+          <w:b/>
+          <w:bCs/>
+          <w:lang w:val="en-IN"/>
+        </w:rPr>
+        <w:t>Effect Hooks</w:t>
+      </w:r>
+      <w:r>
+        <w:rPr>
+          <w:lang w:val="en-IN"/>
+        </w:rPr>
+        <w:t>:</w:t>
+      </w:r>
+    </w:p>
+    <w:p>
+      <w:pPr>
+        <w:pStyle w:val="Normal"/>
+        <w:numPr>
+          <w:ilvl w:val="1"/>
+          <w:numId w:val="7"/>
+        </w:numPr>
+        <w:rPr>
+          <w:lang w:val="en-IN"/>
+        </w:rPr>
+      </w:pPr>
+      <w:r>
+        <w:rPr>
+          <w:lang w:val="en-IN"/>
+        </w:rPr>
+        <w:t xml:space="preserve">The component uses </w:t>
+      </w:r>
+      <w:r>
+        <w:rPr>
+          <w:b/>
+          <w:bCs/>
+          <w:lang w:val="en-IN"/>
+        </w:rPr>
+        <w:t>useEffect</w:t>
+      </w:r>
+      <w:r>
+        <w:rPr>
+          <w:lang w:val="en-IN"/>
+        </w:rPr>
+        <w:t xml:space="preserve"> hooks to fetch trip data, trip information, and user information from the backend API when the component mounts (</w:t>
+      </w:r>
+      <w:r>
+        <w:rPr>
+          <w:b/>
+          <w:bCs/>
+          <w:lang w:val="en-IN"/>
+        </w:rPr>
+        <w:t>[]</w:t>
+      </w:r>
+      <w:r>
+        <w:rPr>
+          <w:lang w:val="en-IN"/>
+        </w:rPr>
+        <w:t xml:space="preserve"> dependency array indicates it runs only once).</w:t>
+      </w:r>
+    </w:p>
+    <w:p>
+      <w:pPr>
+        <w:pStyle w:val="Normal"/>
+        <w:numPr>
+          <w:ilvl w:val="1"/>
+          <w:numId w:val="7"/>
+        </w:numPr>
+        <w:rPr>
+          <w:lang w:val="en-IN"/>
+        </w:rPr>
+      </w:pPr>
+      <w:r>
+        <w:rPr>
+          <w:lang w:val="en-IN"/>
+        </w:rPr>
+        <w:t xml:space="preserve">Another </w:t>
+      </w:r>
+      <w:r>
+        <w:rPr>
+          <w:b/>
+          <w:bCs/>
+          <w:lang w:val="en-IN"/>
+        </w:rPr>
+        <w:t>useEffect</w:t>
+      </w:r>
+      <w:r>
+        <w:rPr>
+          <w:lang w:val="en-IN"/>
+        </w:rPr>
+        <w:t xml:space="preserve"> hook runs when </w:t>
+      </w:r>
+      <w:r>
+        <w:rPr>
+          <w:b/>
+          <w:bCs/>
+          <w:lang w:val="en-IN"/>
+        </w:rPr>
+        <w:t>trips</w:t>
+      </w:r>
+      <w:r>
+        <w:rPr>
+          <w:lang w:val="en-IN"/>
+        </w:rPr>
+        <w:t xml:space="preserve">, </w:t>
+      </w:r>
+      <w:r>
+        <w:rPr>
+          <w:b/>
+          <w:bCs/>
+          <w:lang w:val="en-IN"/>
+        </w:rPr>
+        <w:t>currentTripIds</w:t>
+      </w:r>
+      <w:r>
+        <w:rPr>
+          <w:lang w:val="en-IN"/>
+        </w:rPr>
+        <w:t xml:space="preserve">, or </w:t>
+      </w:r>
+      <w:r>
+        <w:rPr>
+          <w:b/>
+          <w:bCs/>
+          <w:lang w:val="en-IN"/>
+        </w:rPr>
+        <w:t>selectedTripId</w:t>
+      </w:r>
+      <w:r>
+        <w:rPr>
+          <w:lang w:val="en-IN"/>
+        </w:rPr>
+        <w:t xml:space="preserve"> change. It plots trip routes on the map based on the current set of trip IDs.</w:t>
+      </w:r>
+    </w:p>
+    <w:p>
+      <w:pPr>
+        <w:pStyle w:val="Normal"/>
+        <w:numPr>
+          <w:ilvl w:val="1"/>
+          <w:numId w:val="7"/>
+        </w:numPr>
+        <w:rPr>
+          <w:lang w:val="en-IN"/>
+        </w:rPr>
+      </w:pPr>
+      <w:r>
+        <w:rPr>
+          <w:lang w:val="en-IN"/>
+        </w:rPr>
+        <w:t xml:space="preserve">Inside the </w:t>
+      </w:r>
+      <w:r>
+        <w:rPr>
+          <w:b/>
+          <w:bCs/>
+          <w:lang w:val="en-IN"/>
+        </w:rPr>
+        <w:t>useEffect</w:t>
+      </w:r>
+      <w:r>
+        <w:rPr>
+          <w:lang w:val="en-IN"/>
+        </w:rPr>
+        <w:t xml:space="preserve"> hook, the </w:t>
+      </w:r>
+      <w:r>
+        <w:rPr>
+          <w:b/>
+          <w:bCs/>
+          <w:lang w:val="en-IN"/>
+        </w:rPr>
+        <w:t>plotPolyline</w:t>
+      </w:r>
+      <w:r>
+        <w:rPr>
+          <w:lang w:val="en-IN"/>
+        </w:rPr>
+        <w:t xml:space="preserve"> function is called to plot the trip routes on the map.</w:t>
       </w:r>
     </w:p>
     <w:p>
@@ -6142,23 +6870,95 @@
       </w:pPr>
       <w:r>
         <w:rPr>
-          <w:lang w:val="en-IN"/>
-        </w:rPr>
-        <w:t xml:space="preserve">The </w:t>
-      </w:r>
-      <w:r>
-        <w:rPr>
-          <w:b/>
-          <w:bCs/>
-          <w:lang w:val="en-IN"/>
-        </w:rPr>
-        <w:t>sendOsrmRequest</w:t>
-      </w:r>
-      <w:r>
-        <w:rPr>
-          <w:lang w:val="en-IN"/>
-        </w:rPr>
-        <w:t xml:space="preserve"> function sends a request to the OSRM API to get route information based on the coordinates.</w:t>
+          <w:b/>
+          <w:bCs/>
+          <w:lang w:val="en-IN"/>
+        </w:rPr>
+        <w:t>Helper Functions</w:t>
+      </w:r>
+      <w:r>
+        <w:rPr>
+          <w:lang w:val="en-IN"/>
+        </w:rPr>
+        <w:t>:</w:t>
+      </w:r>
+    </w:p>
+    <w:p>
+      <w:pPr>
+        <w:pStyle w:val="Normal"/>
+        <w:numPr>
+          <w:ilvl w:val="1"/>
+          <w:numId w:val="7"/>
+        </w:numPr>
+        <w:rPr>
+          <w:lang w:val="en-IN"/>
+        </w:rPr>
+      </w:pPr>
+      <w:r>
+        <w:rPr>
+          <w:b/>
+          <w:bCs/>
+          <w:lang w:val="en-IN"/>
+        </w:rPr>
+        <w:t>plotPolyline</w:t>
+      </w:r>
+      <w:r>
+        <w:rPr>
+          <w:lang w:val="en-IN"/>
+        </w:rPr>
+        <w:t>: A function to plot trip routes on the map using Leaflet based on the current set of trip IDs.</w:t>
+      </w:r>
+    </w:p>
+    <w:p>
+      <w:pPr>
+        <w:pStyle w:val="Normal"/>
+        <w:numPr>
+          <w:ilvl w:val="1"/>
+          <w:numId w:val="7"/>
+        </w:numPr>
+        <w:rPr>
+          <w:lang w:val="en-IN"/>
+        </w:rPr>
+      </w:pPr>
+      <w:r>
+        <w:rPr>
+          <w:b/>
+          <w:bCs/>
+          <w:lang w:val="en-IN"/>
+        </w:rPr>
+        <w:t>processOsrmData</w:t>
+      </w:r>
+      <w:r>
+        <w:rPr>
+          <w:lang w:val="en-IN"/>
+        </w:rPr>
+        <w:t>: A function to process OSRM API response and append coordinates to allLatLngs.</w:t>
+      </w:r>
+    </w:p>
+    <w:p>
+      <w:pPr>
+        <w:pStyle w:val="Normal"/>
+        <w:numPr>
+          <w:ilvl w:val="1"/>
+          <w:numId w:val="7"/>
+        </w:numPr>
+        <w:rPr>
+          <w:lang w:val="en-IN"/>
+        </w:rPr>
+      </w:pPr>
+      <w:r>
+        <w:rPr>
+          <w:b/>
+          <w:bCs/>
+          <w:lang w:val="en-IN"/>
+        </w:rPr>
+        <w:t>getRandomColor</w:t>
+      </w:r>
+      <w:r>
+        <w:rPr>
+          <w:lang w:val="en-IN"/>
+        </w:rPr>
+        <w:t>: A function to generate a random color for trip routes.</w:t>
       </w:r>
     </w:p>
     <w:p>
@@ -6174,23 +6974,121 @@
       </w:pPr>
       <w:r>
         <w:rPr>
-          <w:lang w:val="en-IN"/>
-        </w:rPr>
-        <w:t xml:space="preserve">The </w:t>
-      </w:r>
-      <w:r>
-        <w:rPr>
-          <w:b/>
-          <w:bCs/>
-          <w:lang w:val="en-IN"/>
-        </w:rPr>
-        <w:t>plotPolyline</w:t>
-      </w:r>
-      <w:r>
-        <w:rPr>
-          <w:lang w:val="en-IN"/>
-        </w:rPr>
-        <w:t xml:space="preserve"> function plots the polyline on the map using Leaflet.</w:t>
+          <w:b/>
+          <w:bCs/>
+          <w:lang w:val="en-IN"/>
+        </w:rPr>
+        <w:t>Event Handlers</w:t>
+      </w:r>
+      <w:r>
+        <w:rPr>
+          <w:lang w:val="en-IN"/>
+        </w:rPr>
+        <w:t>:</w:t>
+      </w:r>
+    </w:p>
+    <w:p>
+      <w:pPr>
+        <w:pStyle w:val="Normal"/>
+        <w:numPr>
+          <w:ilvl w:val="1"/>
+          <w:numId w:val="7"/>
+        </w:numPr>
+        <w:rPr>
+          <w:lang w:val="en-IN"/>
+        </w:rPr>
+      </w:pPr>
+      <w:r>
+        <w:rPr>
+          <w:b/>
+          <w:bCs/>
+          <w:lang w:val="en-IN"/>
+        </w:rPr>
+        <w:t>handleNext</w:t>
+      </w:r>
+      <w:r>
+        <w:rPr>
+          <w:lang w:val="en-IN"/>
+        </w:rPr>
+        <w:t>: Handles clicking on the Next button to display the next set of trips.</w:t>
+      </w:r>
+    </w:p>
+    <w:p>
+      <w:pPr>
+        <w:pStyle w:val="Normal"/>
+        <w:numPr>
+          <w:ilvl w:val="1"/>
+          <w:numId w:val="7"/>
+        </w:numPr>
+        <w:rPr>
+          <w:lang w:val="en-IN"/>
+        </w:rPr>
+      </w:pPr>
+      <w:r>
+        <w:rPr>
+          <w:b/>
+          <w:bCs/>
+          <w:lang w:val="en-IN"/>
+        </w:rPr>
+        <w:t>handlePrevious</w:t>
+      </w:r>
+      <w:r>
+        <w:rPr>
+          <w:lang w:val="en-IN"/>
+        </w:rPr>
+        <w:t>: Handles clicking on the Previous button to display the previous set of trips.</w:t>
+      </w:r>
+    </w:p>
+    <w:p>
+      <w:pPr>
+        <w:pStyle w:val="Normal"/>
+        <w:numPr>
+          <w:ilvl w:val="1"/>
+          <w:numId w:val="7"/>
+        </w:numPr>
+        <w:rPr>
+          <w:lang w:val="en-IN"/>
+        </w:rPr>
+      </w:pPr>
+      <w:r>
+        <w:rPr>
+          <w:b/>
+          <w:bCs/>
+          <w:lang w:val="en-IN"/>
+        </w:rPr>
+        <w:t>handleTripSelection</w:t>
+      </w:r>
+      <w:r>
+        <w:rPr>
+          <w:lang w:val="en-IN"/>
+        </w:rPr>
+        <w:t>: Handles selecting a trip ID from the dropdown menu and updates the selected trip information.</w:t>
+      </w:r>
+    </w:p>
+    <w:p>
+      <w:pPr>
+        <w:pStyle w:val="Normal"/>
+        <w:numPr>
+          <w:ilvl w:val="1"/>
+          <w:numId w:val="7"/>
+        </w:numPr>
+        <w:rPr>
+          <w:lang w:val="en-IN"/>
+        </w:rPr>
+      </w:pPr>
+      <w:r>
+        <w:rPr>
+          <w:b/>
+          <w:bCs/>
+          <w:lang w:val="en-IN"/>
+        </w:rPr>
+        <w:t>handleUserSelection</w:t>
+      </w:r>
+      <w:r>
+        <w:rPr>
+          <w:lang w:val="en-IN"/>
+        </w:rPr>
+        <w:t>: Handles selecting a user ID from the dropdown menu and updates the selected user information.</w:t>
       </w:r>
     </w:p>
     <w:p>
@@ -6206,30 +7104,24 @@
       </w:pPr>
       <w:r>
         <w:rPr>
-          <w:lang w:val="en-IN"/>
-        </w:rPr>
-        <w:t xml:space="preserve">The </w:t>
-      </w:r>
-      <w:r>
-        <w:rPr>
-          <w:b/>
-          <w:bCs/>
-          <w:lang w:val="en-IN"/>
-        </w:rPr>
-        <w:t>divideTripIntoParts</w:t>
-      </w:r>
-      <w:r>
-        <w:rPr>
-          <w:lang w:val="en-IN"/>
-        </w:rPr>
-        <w:t xml:space="preserve"> function divides the trip data into parts and processes each part.</w:t>
+          <w:b/>
+          <w:bCs/>
+          <w:lang w:val="en-IN"/>
+        </w:rPr>
+        <w:t>Rendering JSX</w:t>
+      </w:r>
+      <w:r>
+        <w:rPr>
+          <w:lang w:val="en-IN"/>
+        </w:rPr>
+        <w:t>:</w:t>
       </w:r>
     </w:p>
     <w:p>
       <w:pPr>
         <w:pStyle w:val="Normal"/>
         <w:numPr>
-          <w:ilvl w:val="0"/>
+          <w:ilvl w:val="1"/>
           <w:numId w:val="7"/>
         </w:numPr>
         <w:rPr>
@@ -6240,831 +7132,6 @@
         <w:rPr>
           <w:lang w:val="en-IN"/>
         </w:rPr>
-        <w:t xml:space="preserve">The </w:t>
-      </w:r>
-      <w:r>
-        <w:rPr>
-          <w:b/>
-          <w:bCs/>
-          <w:lang w:val="en-IN"/>
-        </w:rPr>
-        <w:t>handleStepChange</w:t>
-      </w:r>
-      <w:r>
-        <w:rPr>
-          <w:lang w:val="en-IN"/>
-        </w:rPr>
-        <w:t xml:space="preserve"> and </w:t>
-      </w:r>
-      <w:r>
-        <w:rPr>
-          <w:b/>
-          <w:bCs/>
-          <w:lang w:val="en-IN"/>
-        </w:rPr>
-        <w:t>handleTripIdChange</w:t>
-      </w:r>
-      <w:r>
-        <w:rPr>
-          <w:lang w:val="en-IN"/>
-        </w:rPr>
-        <w:t xml:space="preserve"> functions handle changes in the step and trip ID inputs, respectively.</w:t>
-      </w:r>
-    </w:p>
-    <w:p>
-      <w:pPr>
-        <w:pStyle w:val="Normal"/>
-        <w:numPr>
-          <w:ilvl w:val="0"/>
-          <w:numId w:val="7"/>
-        </w:numPr>
-        <w:rPr>
-          <w:lang w:val="en-IN"/>
-        </w:rPr>
-      </w:pPr>
-      <w:r>
-        <w:rPr>
-          <w:lang w:val="en-IN"/>
-        </w:rPr>
-        <w:t>The component returns JSX elements including the map container, input range for selecting step, and select dropdown for selecting trip ID.</w:t>
-      </w:r>
-    </w:p>
-    <w:p>
-      <w:pPr>
-        <w:pStyle w:val="Normal"/>
-        <w:rPr/>
-      </w:pPr>
-      <w:r>
-        <w:rPr/>
-      </w:r>
-    </w:p>
-    <w:p>
-      <w:pPr>
-        <w:pStyle w:val="Normal"/>
-        <w:rPr>
-          <w:b/>
-          <w:b/>
-          <w:bCs/>
-        </w:rPr>
-      </w:pPr>
-      <w:r>
-        <w:rPr>
-          <w:b/>
-          <w:bCs/>
-        </w:rPr>
-        <w:t>MyMap.tsx</w:t>
-      </w:r>
-    </w:p>
-    <w:p>
-      <w:pPr>
-        <w:pStyle w:val="Normal"/>
-        <w:rPr/>
-      </w:pPr>
-      <w:r>
-        <w:rPr/>
-      </w:r>
-    </w:p>
-    <w:p>
-      <w:pPr>
-        <w:pStyle w:val="Normal"/>
-        <w:numPr>
-          <w:ilvl w:val="0"/>
-          <w:numId w:val="6"/>
-        </w:numPr>
-        <w:rPr>
-          <w:lang w:val="en-IN"/>
-        </w:rPr>
-      </w:pPr>
-      <w:r>
-        <w:rPr>
-          <w:b/>
-          <w:bCs/>
-          <w:lang w:val="en-IN"/>
-        </w:rPr>
-        <w:t>Imports</w:t>
-      </w:r>
-      <w:r>
-        <w:rPr>
-          <w:lang w:val="en-IN"/>
-        </w:rPr>
-        <w:t>: The component imports necessary modules from React, Axios for making HTTP requests, Leaflet for rendering maps, and defines interfaces for various data types.</w:t>
-      </w:r>
-    </w:p>
-    <w:p>
-      <w:pPr>
-        <w:pStyle w:val="Normal"/>
-        <w:numPr>
-          <w:ilvl w:val="0"/>
-          <w:numId w:val="6"/>
-        </w:numPr>
-        <w:rPr>
-          <w:lang w:val="en-IN"/>
-        </w:rPr>
-      </w:pPr>
-      <w:r>
-        <w:rPr>
-          <w:b/>
-          <w:bCs/>
-          <w:lang w:val="en-IN"/>
-        </w:rPr>
-        <w:t>State Variables</w:t>
-      </w:r>
-      <w:r>
-        <w:rPr>
-          <w:lang w:val="en-IN"/>
-        </w:rPr>
-        <w:t xml:space="preserve">: The component defines several state variables using the </w:t>
-      </w:r>
-      <w:r>
-        <w:rPr>
-          <w:b/>
-          <w:bCs/>
-          <w:lang w:val="en-IN"/>
-        </w:rPr>
-        <w:t>useState</w:t>
-      </w:r>
-      <w:r>
-        <w:rPr>
-          <w:lang w:val="en-IN"/>
-        </w:rPr>
-        <w:t xml:space="preserve"> hook to manage the component's state:</w:t>
-      </w:r>
-    </w:p>
-    <w:p>
-      <w:pPr>
-        <w:pStyle w:val="Normal"/>
-        <w:numPr>
-          <w:ilvl w:val="1"/>
-          <w:numId w:val="6"/>
-        </w:numPr>
-        <w:rPr>
-          <w:lang w:val="en-IN"/>
-        </w:rPr>
-      </w:pPr>
-      <w:r>
-        <w:rPr>
-          <w:b/>
-          <w:bCs/>
-          <w:lang w:val="en-IN"/>
-        </w:rPr>
-        <w:t>trips</w:t>
-      </w:r>
-      <w:r>
-        <w:rPr>
-          <w:lang w:val="en-IN"/>
-        </w:rPr>
-        <w:t>: A state variable to store trip data fetched from the backend API.</w:t>
-      </w:r>
-    </w:p>
-    <w:p>
-      <w:pPr>
-        <w:pStyle w:val="Normal"/>
-        <w:numPr>
-          <w:ilvl w:val="1"/>
-          <w:numId w:val="6"/>
-        </w:numPr>
-        <w:rPr>
-          <w:lang w:val="en-IN"/>
-        </w:rPr>
-      </w:pPr>
-      <w:r>
-        <w:rPr>
-          <w:b/>
-          <w:bCs/>
-          <w:lang w:val="en-IN"/>
-        </w:rPr>
-        <w:t>currentTripIds</w:t>
-      </w:r>
-      <w:r>
-        <w:rPr>
-          <w:lang w:val="en-IN"/>
-        </w:rPr>
-        <w:t>: An object storing the start and end indices of the current set of trips being displayed.</w:t>
-      </w:r>
-    </w:p>
-    <w:p>
-      <w:pPr>
-        <w:pStyle w:val="Normal"/>
-        <w:numPr>
-          <w:ilvl w:val="1"/>
-          <w:numId w:val="6"/>
-        </w:numPr>
-        <w:rPr>
-          <w:lang w:val="en-IN"/>
-        </w:rPr>
-      </w:pPr>
-      <w:r>
-        <w:rPr>
-          <w:b/>
-          <w:bCs/>
-          <w:lang w:val="en-IN"/>
-        </w:rPr>
-        <w:t>selectedTripId</w:t>
-      </w:r>
-      <w:r>
-        <w:rPr>
-          <w:lang w:val="en-IN"/>
-        </w:rPr>
-        <w:t>: A state variable to store the ID of the currently selected trip.</w:t>
-      </w:r>
-    </w:p>
-    <w:p>
-      <w:pPr>
-        <w:pStyle w:val="Normal"/>
-        <w:numPr>
-          <w:ilvl w:val="1"/>
-          <w:numId w:val="6"/>
-        </w:numPr>
-        <w:rPr>
-          <w:lang w:val="en-IN"/>
-        </w:rPr>
-      </w:pPr>
-      <w:r>
-        <w:rPr>
-          <w:b/>
-          <w:bCs/>
-          <w:lang w:val="en-IN"/>
-        </w:rPr>
-        <w:t>tripinfo</w:t>
-      </w:r>
-      <w:r>
-        <w:rPr>
-          <w:lang w:val="en-IN"/>
-        </w:rPr>
-        <w:t>: A state variable to store trip information fetched from the backend API.</w:t>
-      </w:r>
-    </w:p>
-    <w:p>
-      <w:pPr>
-        <w:pStyle w:val="Normal"/>
-        <w:numPr>
-          <w:ilvl w:val="1"/>
-          <w:numId w:val="6"/>
-        </w:numPr>
-        <w:rPr>
-          <w:lang w:val="en-IN"/>
-        </w:rPr>
-      </w:pPr>
-      <w:r>
-        <w:rPr>
-          <w:b/>
-          <w:bCs/>
-          <w:lang w:val="en-IN"/>
-        </w:rPr>
-        <w:t>selectedTripInfo</w:t>
-      </w:r>
-      <w:r>
-        <w:rPr>
-          <w:lang w:val="en-IN"/>
-        </w:rPr>
-        <w:t>: A state variable to store the information of the currently selected trip.</w:t>
-      </w:r>
-    </w:p>
-    <w:p>
-      <w:pPr>
-        <w:pStyle w:val="Normal"/>
-        <w:numPr>
-          <w:ilvl w:val="1"/>
-          <w:numId w:val="6"/>
-        </w:numPr>
-        <w:rPr>
-          <w:lang w:val="en-IN"/>
-        </w:rPr>
-      </w:pPr>
-      <w:r>
-        <w:rPr>
-          <w:b/>
-          <w:bCs/>
-          <w:lang w:val="en-IN"/>
-        </w:rPr>
-        <w:t>userinfo</w:t>
-      </w:r>
-      <w:r>
-        <w:rPr>
-          <w:lang w:val="en-IN"/>
-        </w:rPr>
-        <w:t>: A state variable to store user information fetched from the backend API.</w:t>
-      </w:r>
-    </w:p>
-    <w:p>
-      <w:pPr>
-        <w:pStyle w:val="Normal"/>
-        <w:numPr>
-          <w:ilvl w:val="1"/>
-          <w:numId w:val="6"/>
-        </w:numPr>
-        <w:rPr>
-          <w:lang w:val="en-IN"/>
-        </w:rPr>
-      </w:pPr>
-      <w:r>
-        <w:rPr>
-          <w:b/>
-          <w:bCs/>
-          <w:lang w:val="en-IN"/>
-        </w:rPr>
-        <w:t>selectedUserInfo</w:t>
-      </w:r>
-      <w:r>
-        <w:rPr>
-          <w:lang w:val="en-IN"/>
-        </w:rPr>
-        <w:t>: A state variable to store the information of the currently selected user.</w:t>
-      </w:r>
-    </w:p>
-    <w:p>
-      <w:pPr>
-        <w:pStyle w:val="Normal"/>
-        <w:numPr>
-          <w:ilvl w:val="1"/>
-          <w:numId w:val="6"/>
-        </w:numPr>
-        <w:rPr>
-          <w:lang w:val="en-IN"/>
-        </w:rPr>
-      </w:pPr>
-      <w:r>
-        <w:rPr>
-          <w:b/>
-          <w:bCs/>
-          <w:lang w:val="en-IN"/>
-        </w:rPr>
-        <w:t>attributeTypes</w:t>
-      </w:r>
-      <w:r>
-        <w:rPr>
-          <w:lang w:val="en-IN"/>
-        </w:rPr>
-        <w:t>: A state variable to store the types of various attributes extracted from user information.</w:t>
-      </w:r>
-    </w:p>
-    <w:p>
-      <w:pPr>
-        <w:pStyle w:val="Normal"/>
-        <w:numPr>
-          <w:ilvl w:val="0"/>
-          <w:numId w:val="6"/>
-        </w:numPr>
-        <w:rPr>
-          <w:lang w:val="en-IN"/>
-        </w:rPr>
-      </w:pPr>
-      <w:r>
-        <w:rPr>
-          <w:b/>
-          <w:bCs/>
-          <w:lang w:val="en-IN"/>
-        </w:rPr>
-        <w:t>Effect Hooks</w:t>
-      </w:r>
-      <w:r>
-        <w:rPr>
-          <w:lang w:val="en-IN"/>
-        </w:rPr>
-        <w:t>:</w:t>
-      </w:r>
-    </w:p>
-    <w:p>
-      <w:pPr>
-        <w:pStyle w:val="Normal"/>
-        <w:numPr>
-          <w:ilvl w:val="1"/>
-          <w:numId w:val="6"/>
-        </w:numPr>
-        <w:rPr>
-          <w:lang w:val="en-IN"/>
-        </w:rPr>
-      </w:pPr>
-      <w:r>
-        <w:rPr>
-          <w:lang w:val="en-IN"/>
-        </w:rPr>
-        <w:t xml:space="preserve">The component uses </w:t>
-      </w:r>
-      <w:r>
-        <w:rPr>
-          <w:b/>
-          <w:bCs/>
-          <w:lang w:val="en-IN"/>
-        </w:rPr>
-        <w:t>useEffect</w:t>
-      </w:r>
-      <w:r>
-        <w:rPr>
-          <w:lang w:val="en-IN"/>
-        </w:rPr>
-        <w:t xml:space="preserve"> hooks to fetch trip data, trip information, and user information from the backend API when the component mounts (</w:t>
-      </w:r>
-      <w:r>
-        <w:rPr>
-          <w:b/>
-          <w:bCs/>
-          <w:lang w:val="en-IN"/>
-        </w:rPr>
-        <w:t>[]</w:t>
-      </w:r>
-      <w:r>
-        <w:rPr>
-          <w:lang w:val="en-IN"/>
-        </w:rPr>
-        <w:t xml:space="preserve"> dependency array indicates it runs only once).</w:t>
-      </w:r>
-    </w:p>
-    <w:p>
-      <w:pPr>
-        <w:pStyle w:val="Normal"/>
-        <w:numPr>
-          <w:ilvl w:val="1"/>
-          <w:numId w:val="6"/>
-        </w:numPr>
-        <w:rPr>
-          <w:lang w:val="en-IN"/>
-        </w:rPr>
-      </w:pPr>
-      <w:r>
-        <w:rPr>
-          <w:lang w:val="en-IN"/>
-        </w:rPr>
-        <w:t xml:space="preserve">Another </w:t>
-      </w:r>
-      <w:r>
-        <w:rPr>
-          <w:b/>
-          <w:bCs/>
-          <w:lang w:val="en-IN"/>
-        </w:rPr>
-        <w:t>useEffect</w:t>
-      </w:r>
-      <w:r>
-        <w:rPr>
-          <w:lang w:val="en-IN"/>
-        </w:rPr>
-        <w:t xml:space="preserve"> hook runs when </w:t>
-      </w:r>
-      <w:r>
-        <w:rPr>
-          <w:b/>
-          <w:bCs/>
-          <w:lang w:val="en-IN"/>
-        </w:rPr>
-        <w:t>trips</w:t>
-      </w:r>
-      <w:r>
-        <w:rPr>
-          <w:lang w:val="en-IN"/>
-        </w:rPr>
-        <w:t xml:space="preserve">, </w:t>
-      </w:r>
-      <w:r>
-        <w:rPr>
-          <w:b/>
-          <w:bCs/>
-          <w:lang w:val="en-IN"/>
-        </w:rPr>
-        <w:t>currentTripIds</w:t>
-      </w:r>
-      <w:r>
-        <w:rPr>
-          <w:lang w:val="en-IN"/>
-        </w:rPr>
-        <w:t xml:space="preserve">, or </w:t>
-      </w:r>
-      <w:r>
-        <w:rPr>
-          <w:b/>
-          <w:bCs/>
-          <w:lang w:val="en-IN"/>
-        </w:rPr>
-        <w:t>selectedTripId</w:t>
-      </w:r>
-      <w:r>
-        <w:rPr>
-          <w:lang w:val="en-IN"/>
-        </w:rPr>
-        <w:t xml:space="preserve"> change. It plots trip routes on the map based on the current set of trip IDs.</w:t>
-      </w:r>
-    </w:p>
-    <w:p>
-      <w:pPr>
-        <w:pStyle w:val="Normal"/>
-        <w:numPr>
-          <w:ilvl w:val="1"/>
-          <w:numId w:val="6"/>
-        </w:numPr>
-        <w:rPr>
-          <w:lang w:val="en-IN"/>
-        </w:rPr>
-      </w:pPr>
-      <w:r>
-        <w:rPr>
-          <w:lang w:val="en-IN"/>
-        </w:rPr>
-        <w:t xml:space="preserve">Inside the </w:t>
-      </w:r>
-      <w:r>
-        <w:rPr>
-          <w:b/>
-          <w:bCs/>
-          <w:lang w:val="en-IN"/>
-        </w:rPr>
-        <w:t>useEffect</w:t>
-      </w:r>
-      <w:r>
-        <w:rPr>
-          <w:lang w:val="en-IN"/>
-        </w:rPr>
-        <w:t xml:space="preserve"> hook, the </w:t>
-      </w:r>
-      <w:r>
-        <w:rPr>
-          <w:b/>
-          <w:bCs/>
-          <w:lang w:val="en-IN"/>
-        </w:rPr>
-        <w:t>plotPolyline</w:t>
-      </w:r>
-      <w:r>
-        <w:rPr>
-          <w:lang w:val="en-IN"/>
-        </w:rPr>
-        <w:t xml:space="preserve"> function is called to plot the trip routes on the map.</w:t>
-      </w:r>
-    </w:p>
-    <w:p>
-      <w:pPr>
-        <w:pStyle w:val="Normal"/>
-        <w:numPr>
-          <w:ilvl w:val="0"/>
-          <w:numId w:val="6"/>
-        </w:numPr>
-        <w:rPr>
-          <w:lang w:val="en-IN"/>
-        </w:rPr>
-      </w:pPr>
-      <w:r>
-        <w:rPr>
-          <w:b/>
-          <w:bCs/>
-          <w:lang w:val="en-IN"/>
-        </w:rPr>
-        <w:t>Helper Functions</w:t>
-      </w:r>
-      <w:r>
-        <w:rPr>
-          <w:lang w:val="en-IN"/>
-        </w:rPr>
-        <w:t>:</w:t>
-      </w:r>
-    </w:p>
-    <w:p>
-      <w:pPr>
-        <w:pStyle w:val="Normal"/>
-        <w:numPr>
-          <w:ilvl w:val="1"/>
-          <w:numId w:val="6"/>
-        </w:numPr>
-        <w:rPr>
-          <w:lang w:val="en-IN"/>
-        </w:rPr>
-      </w:pPr>
-      <w:r>
-        <w:rPr>
-          <w:b/>
-          <w:bCs/>
-          <w:lang w:val="en-IN"/>
-        </w:rPr>
-        <w:t>plotPolyline</w:t>
-      </w:r>
-      <w:r>
-        <w:rPr>
-          <w:lang w:val="en-IN"/>
-        </w:rPr>
-        <w:t>: A function to plot trip routes on the map using Leaflet based on the current set of trip IDs.</w:t>
-      </w:r>
-    </w:p>
-    <w:p>
-      <w:pPr>
-        <w:pStyle w:val="Normal"/>
-        <w:numPr>
-          <w:ilvl w:val="1"/>
-          <w:numId w:val="6"/>
-        </w:numPr>
-        <w:rPr>
-          <w:lang w:val="en-IN"/>
-        </w:rPr>
-      </w:pPr>
-      <w:r>
-        <w:rPr>
-          <w:b/>
-          <w:bCs/>
-          <w:lang w:val="en-IN"/>
-        </w:rPr>
-        <w:t>processOsrmData</w:t>
-      </w:r>
-      <w:r>
-        <w:rPr>
-          <w:lang w:val="en-IN"/>
-        </w:rPr>
-        <w:t>: A function to process OSRM API response and append coordinates to allLatLngs.</w:t>
-      </w:r>
-    </w:p>
-    <w:p>
-      <w:pPr>
-        <w:pStyle w:val="Normal"/>
-        <w:numPr>
-          <w:ilvl w:val="1"/>
-          <w:numId w:val="6"/>
-        </w:numPr>
-        <w:rPr>
-          <w:lang w:val="en-IN"/>
-        </w:rPr>
-      </w:pPr>
-      <w:r>
-        <w:rPr>
-          <w:b/>
-          <w:bCs/>
-          <w:lang w:val="en-IN"/>
-        </w:rPr>
-        <w:t>getRandomColor</w:t>
-      </w:r>
-      <w:r>
-        <w:rPr>
-          <w:lang w:val="en-IN"/>
-        </w:rPr>
-        <w:t>: A function to generate a random color for trip routes.</w:t>
-      </w:r>
-    </w:p>
-    <w:p>
-      <w:pPr>
-        <w:pStyle w:val="Normal"/>
-        <w:numPr>
-          <w:ilvl w:val="0"/>
-          <w:numId w:val="6"/>
-        </w:numPr>
-        <w:rPr>
-          <w:lang w:val="en-IN"/>
-        </w:rPr>
-      </w:pPr>
-      <w:r>
-        <w:rPr>
-          <w:b/>
-          <w:bCs/>
-          <w:lang w:val="en-IN"/>
-        </w:rPr>
-        <w:t>Event Handlers</w:t>
-      </w:r>
-      <w:r>
-        <w:rPr>
-          <w:lang w:val="en-IN"/>
-        </w:rPr>
-        <w:t>:</w:t>
-      </w:r>
-    </w:p>
-    <w:p>
-      <w:pPr>
-        <w:pStyle w:val="Normal"/>
-        <w:numPr>
-          <w:ilvl w:val="1"/>
-          <w:numId w:val="6"/>
-        </w:numPr>
-        <w:rPr>
-          <w:lang w:val="en-IN"/>
-        </w:rPr>
-      </w:pPr>
-      <w:r>
-        <w:rPr>
-          <w:b/>
-          <w:bCs/>
-          <w:lang w:val="en-IN"/>
-        </w:rPr>
-        <w:t>handleNext</w:t>
-      </w:r>
-      <w:r>
-        <w:rPr>
-          <w:lang w:val="en-IN"/>
-        </w:rPr>
-        <w:t>: Handles clicking on the Next button to display the next set of trips.</w:t>
-      </w:r>
-    </w:p>
-    <w:p>
-      <w:pPr>
-        <w:pStyle w:val="Normal"/>
-        <w:numPr>
-          <w:ilvl w:val="1"/>
-          <w:numId w:val="6"/>
-        </w:numPr>
-        <w:rPr>
-          <w:lang w:val="en-IN"/>
-        </w:rPr>
-      </w:pPr>
-      <w:r>
-        <w:rPr>
-          <w:b/>
-          <w:bCs/>
-          <w:lang w:val="en-IN"/>
-        </w:rPr>
-        <w:t>handlePrevious</w:t>
-      </w:r>
-      <w:r>
-        <w:rPr>
-          <w:lang w:val="en-IN"/>
-        </w:rPr>
-        <w:t>: Handles clicking on the Previous button to display the previous set of trips.</w:t>
-      </w:r>
-    </w:p>
-    <w:p>
-      <w:pPr>
-        <w:pStyle w:val="Normal"/>
-        <w:numPr>
-          <w:ilvl w:val="1"/>
-          <w:numId w:val="6"/>
-        </w:numPr>
-        <w:rPr>
-          <w:lang w:val="en-IN"/>
-        </w:rPr>
-      </w:pPr>
-      <w:r>
-        <w:rPr>
-          <w:b/>
-          <w:bCs/>
-          <w:lang w:val="en-IN"/>
-        </w:rPr>
-        <w:t>handleTripSelection</w:t>
-      </w:r>
-      <w:r>
-        <w:rPr>
-          <w:lang w:val="en-IN"/>
-        </w:rPr>
-        <w:t>: Handles selecting a trip ID from the dropdown menu and updates the selected trip information.</w:t>
-      </w:r>
-    </w:p>
-    <w:p>
-      <w:pPr>
-        <w:pStyle w:val="Normal"/>
-        <w:numPr>
-          <w:ilvl w:val="1"/>
-          <w:numId w:val="6"/>
-        </w:numPr>
-        <w:rPr>
-          <w:lang w:val="en-IN"/>
-        </w:rPr>
-      </w:pPr>
-      <w:r>
-        <w:rPr>
-          <w:b/>
-          <w:bCs/>
-          <w:lang w:val="en-IN"/>
-        </w:rPr>
-        <w:t>handleUserSelection</w:t>
-      </w:r>
-      <w:r>
-        <w:rPr>
-          <w:lang w:val="en-IN"/>
-        </w:rPr>
-        <w:t>: Handles selecting a user ID from the dropdown menu and updates the selected user information.</w:t>
-      </w:r>
-    </w:p>
-    <w:p>
-      <w:pPr>
-        <w:pStyle w:val="Normal"/>
-        <w:numPr>
-          <w:ilvl w:val="0"/>
-          <w:numId w:val="6"/>
-        </w:numPr>
-        <w:rPr>
-          <w:lang w:val="en-IN"/>
-        </w:rPr>
-      </w:pPr>
-      <w:r>
-        <w:rPr>
-          <w:b/>
-          <w:bCs/>
-          <w:lang w:val="en-IN"/>
-        </w:rPr>
-        <w:t>Rendering JSX</w:t>
-      </w:r>
-      <w:r>
-        <w:rPr>
-          <w:lang w:val="en-IN"/>
-        </w:rPr>
-        <w:t>:</w:t>
-      </w:r>
-    </w:p>
-    <w:p>
-      <w:pPr>
-        <w:pStyle w:val="Normal"/>
-        <w:numPr>
-          <w:ilvl w:val="1"/>
-          <w:numId w:val="6"/>
-        </w:numPr>
-        <w:rPr>
-          <w:lang w:val="en-IN"/>
-        </w:rPr>
-      </w:pPr>
-      <w:r>
-        <w:rPr>
-          <w:lang w:val="en-IN"/>
-        </w:rPr>
         <w:t>The component returns JSX elements to render the map, navigation buttons, trip and user selection dropdowns, trip and user information panels, and filters.</w:t>
       </w:r>
     </w:p>
@@ -7175,41 +7242,45 @@
         </w:rPr>
         <w:t xml:space="preserve">Leaflet Routing Documentation - </w:t>
       </w:r>
-      <w:hyperlink r:id="rId40">
-        <w:r>
-          <w:rPr>
-            <w:rStyle w:val="InternetLink"/>
-            <w:b/>
-            <w:bCs/>
-          </w:rPr>
-          <w:t>https://www.liedman.net/leaflet-routing-machine/api/</w:t>
-        </w:r>
-      </w:hyperlink>
-    </w:p>
-    <w:p>
-      <w:pPr>
-        <w:pStyle w:val="Normal"/>
-        <w:rPr>
-          <w:b/>
-          <w:b/>
-          <w:bCs/>
-        </w:rPr>
-      </w:pPr>
-      <w:r>
-        <w:rPr/>
-      </w:r>
-    </w:p>
-    <w:p>
-      <w:pPr>
-        <w:pStyle w:val="Normal"/>
-        <w:rPr>
-          <w:b/>
-          <w:b/>
-          <w:bCs/>
-        </w:rPr>
-      </w:pPr>
-      <w:r>
-        <w:rPr/>
+      <w:r>
+        <w:rPr>
+          <w:rStyle w:val="InternetLink"/>
+          <w:b/>
+          <w:bCs/>
+        </w:rPr>
+        <w:t>https://www.liedman.net/leaflet-routing-machine/api/</w:t>
+      </w:r>
+    </w:p>
+    <w:p>
+      <w:pPr>
+        <w:pStyle w:val="Normal"/>
+        <w:rPr>
+          <w:b/>
+          <w:b/>
+          <w:bCs/>
+        </w:rPr>
+      </w:pPr>
+      <w:r>
+        <w:rPr>
+          <w:b/>
+          <w:bCs/>
+        </w:rPr>
+      </w:r>
+    </w:p>
+    <w:p>
+      <w:pPr>
+        <w:pStyle w:val="Normal"/>
+        <w:rPr>
+          <w:b/>
+          <w:b/>
+          <w:bCs/>
+        </w:rPr>
+      </w:pPr>
+      <w:r>
+        <w:rPr>
+          <w:b/>
+          <w:bCs/>
+        </w:rPr>
       </w:r>
     </w:p>
     <w:p>
@@ -7274,7 +7345,10 @@
         </w:rPr>
       </w:pPr>
       <w:r>
-        <w:rPr/>
+        <w:rPr>
+          <w:b/>
+          <w:bCs/>
+        </w:rPr>
       </w:r>
     </w:p>
     <w:p>
@@ -7286,7 +7360,7 @@
           <w:bCs w:val="false"/>
         </w:rPr>
       </w:pPr>
-      <w:hyperlink r:id="rId41">
+      <w:hyperlink r:id="rId23">
         <w:r>
           <w:rPr>
             <w:rStyle w:val="InternetLink"/>
@@ -7325,31 +7399,29 @@
         <w:pStyle w:val="Normal"/>
         <w:rPr/>
       </w:pPr>
-      <w:hyperlink r:id="rId43">
-        <w:r>
-          <w:rPr>
-            <w:rStyle w:val="InternetLink"/>
-            <w:b w:val="false"/>
-            <w:bCs w:val="false"/>
-          </w:rPr>
-          <w:t>https://stackoverflow.com/questions/24919164/leaflet-polyline-smoothfactor-range</w:t>
-        </w:r>
-      </w:hyperlink>
-    </w:p>
-    <w:p>
-      <w:pPr>
-        <w:pStyle w:val="Normal"/>
-        <w:rPr>
-          <w:b w:val="false"/>
+      <w:r>
+        <w:rPr>
+          <w:rStyle w:val="InternetLink"/>
           <w:b w:val="false"/>
           <w:bCs w:val="false"/>
         </w:rPr>
-      </w:pPr>
-      <w:r>
-        <w:rPr>
+        <w:t>https://stackoverflow.com/questions/24919164/leaflet-polyline-smoothfactor-range</w:t>
+      </w:r>
+    </w:p>
+    <w:p>
+      <w:pPr>
+        <w:pStyle w:val="Normal"/>
+        <w:rPr>
+          <w:b w:val="false"/>
           <w:b w:val="false"/>
           <w:bCs w:val="false"/>
         </w:rPr>
+      </w:pPr>
+      <w:r>
+        <w:rPr>
+          <w:b w:val="false"/>
+          <w:bCs w:val="false"/>
+        </w:rPr>
       </w:r>
     </w:p>
     <w:p>
@@ -7364,16 +7436,14 @@
         </w:rPr>
         <w:t xml:space="preserve">Graphopper - </w:t>
       </w:r>
-      <w:hyperlink r:id="rId45">
-        <w:r>
-          <w:rPr>
-            <w:rStyle w:val="InternetLink"/>
-            <w:b w:val="false"/>
-            <w:bCs w:val="false"/>
-          </w:rPr>
-          <w:t>https://www.graphhopper.com/products/</w:t>
-        </w:r>
-      </w:hyperlink>
+      <w:r>
+        <w:rPr>
+          <w:rStyle w:val="InternetLink"/>
+          <w:b w:val="false"/>
+          <w:bCs w:val="false"/>
+        </w:rPr>
+        <w:t>https://www.graphhopper.com/products/</w:t>
+      </w:r>
     </w:p>
     <w:p>
       <w:pPr>
@@ -7399,22 +7469,20 @@
         </w:rPr>
         <w:fldChar w:fldCharType="separate"/>
       </w:r>
-      <w:hyperlink r:id="rId46">
-        <w:r>
-          <w:rPr>
-            <w:rStyle w:val="InternetLink"/>
-            <w:b w:val="false"/>
-            <w:bCs w:val="false"/>
-          </w:rPr>
-          <w:t>https://docs.graphhopper.com/#operation/postGPX</w:t>
-        </w:r>
-      </w:hyperlink>
       <w:r>
         <w:rPr>
           <w:rStyle w:val="InternetLink"/>
           <w:b w:val="false"/>
           <w:bCs w:val="false"/>
         </w:rPr>
+        <w:t>https://docs.graphhopper.com/#operation/postGPX</w:t>
+      </w:r>
+      <w:r>
+        <w:rPr>
+          <w:rStyle w:val="InternetLink"/>
+          <w:b w:val="false"/>
+          <w:bCs w:val="false"/>
+        </w:rPr>
         <w:fldChar w:fldCharType="end"/>
       </w:r>
     </w:p>
@@ -7429,8 +7497,8 @@
       </w:pPr>
       <w:r>
         <w:rPr>
-          <w:b/>
-          <w:bCs/>
+          <w:b w:val="false"/>
+          <w:bCs w:val="false"/>
         </w:rPr>
         <w:drawing>
           <wp:anchor behindDoc="0" distT="0" distB="0" distL="0" distR="0" simplePos="0" locked="0" layoutInCell="1" allowOverlap="1" relativeHeight="15">
@@ -7444,7 +7512,7 @@
             <wp:extent cx="6332220" cy="3691890"/>
             <wp:effectExtent l="0" t="0" r="0" b="0"/>
             <wp:wrapTopAndBottom/>
-            <wp:docPr id="13" name="Image12" descr=""/>
+            <wp:docPr id="15" name="Image12" descr=""/>
             <wp:cNvGraphicFramePr>
               <a:graphicFrameLocks xmlns:a="http://schemas.openxmlformats.org/drawingml/2006/main" noChangeAspect="1"/>
             </wp:cNvGraphicFramePr>
@@ -7452,13 +7520,13 @@
               <a:graphicData uri="http://schemas.openxmlformats.org/drawingml/2006/picture">
                 <pic:pic xmlns:pic="http://schemas.openxmlformats.org/drawingml/2006/picture">
                   <pic:nvPicPr>
-                    <pic:cNvPr id="13" name="Image12" descr=""/>
+                    <pic:cNvPr id="15" name="Image12" descr=""/>
                     <pic:cNvPicPr>
                       <a:picLocks noChangeAspect="1" noChangeArrowheads="1"/>
                     </pic:cNvPicPr>
                   </pic:nvPicPr>
                   <pic:blipFill>
-                    <a:blip r:embed="rId47"/>
+                    <a:blip r:embed="rId24"/>
                     <a:stretch>
                       <a:fillRect/>
                     </a:stretch>
@@ -7783,7 +7851,7 @@
         </w:rPr>
         <w:t xml:space="preserve">Mapzen - </w:t>
       </w:r>
-      <w:hyperlink r:id="rId48">
+      <w:hyperlink r:id="rId25">
         <w:r>
           <w:rPr>
             <w:rStyle w:val="InternetLink"/>
@@ -7812,8 +7880,8 @@
       </w:pPr>
       <w:r>
         <w:rPr>
-          <w:b/>
-          <w:bCs/>
+          <w:b w:val="false"/>
+          <w:bCs w:val="false"/>
         </w:rPr>
       </w:r>
     </w:p>
@@ -7829,46 +7897,42 @@
         </w:rPr>
         <w:t xml:space="preserve">GIS OPS (valhalla) - </w:t>
       </w:r>
-      <w:hyperlink r:id="rId50">
-        <w:r>
-          <w:rPr>
-            <w:rStyle w:val="InternetLink"/>
-            <w:b w:val="false"/>
-            <w:bCs w:val="false"/>
-          </w:rPr>
-          <w:t>https://github.com/gis-ops</w:t>
-        </w:r>
-      </w:hyperlink>
-    </w:p>
-    <w:p>
-      <w:pPr>
-        <w:pStyle w:val="Normal"/>
-        <w:rPr/>
-      </w:pPr>
-      <w:hyperlink r:id="rId52">
-        <w:r>
-          <w:rPr>
-            <w:rStyle w:val="InternetLink"/>
-            <w:b w:val="false"/>
-            <w:bCs w:val="false"/>
-          </w:rPr>
-          <w:t>https://gis-ops.com/tutorials/</w:t>
-        </w:r>
-      </w:hyperlink>
-    </w:p>
-    <w:p>
-      <w:pPr>
-        <w:pStyle w:val="Normal"/>
-        <w:rPr>
-          <w:b w:val="false"/>
+      <w:r>
+        <w:rPr>
+          <w:rStyle w:val="InternetLink"/>
           <w:b w:val="false"/>
           <w:bCs w:val="false"/>
         </w:rPr>
-      </w:pPr>
-      <w:r>
-        <w:rPr>
-          <w:b/>
-          <w:bCs/>
+        <w:t>https://github.com/gis-ops</w:t>
+      </w:r>
+    </w:p>
+    <w:p>
+      <w:pPr>
+        <w:pStyle w:val="Normal"/>
+        <w:rPr/>
+      </w:pPr>
+      <w:r>
+        <w:rPr>
+          <w:rStyle w:val="InternetLink"/>
+          <w:b w:val="false"/>
+          <w:bCs w:val="false"/>
+        </w:rPr>
+        <w:t>https://gis-ops.com/tutorials/</w:t>
+      </w:r>
+    </w:p>
+    <w:p>
+      <w:pPr>
+        <w:pStyle w:val="Normal"/>
+        <w:rPr>
+          <w:b w:val="false"/>
+          <w:b w:val="false"/>
+          <w:bCs w:val="false"/>
+        </w:rPr>
+      </w:pPr>
+      <w:r>
+        <w:rPr>
+          <w:b w:val="false"/>
+          <w:bCs w:val="false"/>
         </w:rPr>
       </w:r>
     </w:p>
@@ -7890,7 +7954,7 @@
             <wp:extent cx="6332220" cy="6099810"/>
             <wp:effectExtent l="0" t="0" r="0" b="0"/>
             <wp:wrapTopAndBottom/>
-            <wp:docPr id="14" name="Image11" descr=""/>
+            <wp:docPr id="16" name="Image11" descr=""/>
             <wp:cNvGraphicFramePr>
               <a:graphicFrameLocks xmlns:a="http://schemas.openxmlformats.org/drawingml/2006/main" noChangeAspect="1"/>
             </wp:cNvGraphicFramePr>
@@ -7898,13 +7962,13 @@
               <a:graphicData uri="http://schemas.openxmlformats.org/drawingml/2006/picture">
                 <pic:pic xmlns:pic="http://schemas.openxmlformats.org/drawingml/2006/picture">
                   <pic:nvPicPr>
-                    <pic:cNvPr id="14" name="Image11" descr=""/>
+                    <pic:cNvPr id="16" name="Image11" descr=""/>
                     <pic:cNvPicPr>
                       <a:picLocks noChangeAspect="1" noChangeArrowheads="1"/>
                     </pic:cNvPicPr>
                   </pic:nvPicPr>
                   <pic:blipFill>
-                    <a:blip r:embed="rId53"/>
+                    <a:blip r:embed="rId26"/>
                     <a:stretch>
                       <a:fillRect/>
                     </a:stretch>
@@ -7938,31 +8002,13 @@
         </w:rPr>
         <w:t xml:space="preserve">hey are good for Isochrones - </w:t>
       </w:r>
-      <w:hyperlink r:id="rId55">
-        <w:r>
-          <w:rPr>
-            <w:rStyle w:val="InternetLink"/>
-            <w:b w:val="false"/>
-            <w:bCs w:val="false"/>
-          </w:rPr>
-          <w:t>https://gis-ops.github.io/reachability-analysis/</w:t>
-        </w:r>
-      </w:hyperlink>
-    </w:p>
-    <w:p>
-      <w:pPr>
-        <w:pStyle w:val="Normal"/>
-        <w:rPr>
-          <w:b w:val="false"/>
+      <w:r>
+        <w:rPr>
+          <w:rStyle w:val="InternetLink"/>
           <w:b w:val="false"/>
           <w:bCs w:val="false"/>
         </w:rPr>
-      </w:pPr>
-      <w:r>
-        <w:rPr>
-          <w:b/>
-          <w:bCs/>
-        </w:rPr>
+        <w:t>https://gis-ops.github.io/reachability-analysis/</w:t>
       </w:r>
     </w:p>
     <w:p>
@@ -7976,25 +8022,9 @@
       </w:pPr>
       <w:r>
         <w:rPr>
-          <w:b/>
-          <w:bCs/>
-        </w:rPr>
-      </w:r>
-    </w:p>
-    <w:p>
-      <w:pPr>
-        <w:pStyle w:val="Normal"/>
-        <w:rPr>
-          <w:b w:val="false"/>
           <w:b w:val="false"/>
           <w:bCs w:val="false"/>
         </w:rPr>
-      </w:pPr>
-      <w:r>
-        <w:rPr>
-          <w:b/>
-          <w:bCs/>
-        </w:rPr>
       </w:r>
     </w:p>
     <w:p>
@@ -8017,13 +8047,48 @@
       <w:pPr>
         <w:pStyle w:val="Normal"/>
         <w:rPr>
-          <w:b/>
-          <w:b/>
-          <w:bCs/>
-        </w:rPr>
-      </w:pPr>
-      <w:r>
-        <w:rPr/>
+          <w:b w:val="false"/>
+          <w:b w:val="false"/>
+          <w:bCs w:val="false"/>
+        </w:rPr>
+      </w:pPr>
+      <w:r>
+        <w:rPr>
+          <w:b w:val="false"/>
+          <w:bCs w:val="false"/>
+        </w:rPr>
+      </w:r>
+    </w:p>
+    <w:p>
+      <w:pPr>
+        <w:pStyle w:val="Normal"/>
+        <w:rPr>
+          <w:b w:val="false"/>
+          <w:b w:val="false"/>
+          <w:bCs w:val="false"/>
+        </w:rPr>
+      </w:pPr>
+      <w:r>
+        <w:rPr>
+          <w:b w:val="false"/>
+          <w:bCs w:val="false"/>
+        </w:rPr>
+      </w:r>
+    </w:p>
+    <w:p>
+      <w:pPr>
+        <w:pStyle w:val="Normal"/>
+        <w:rPr>
+          <w:b/>
+          <w:b/>
+          <w:bCs/>
+        </w:rPr>
+      </w:pPr>
+      <w:r>
+        <w:rPr>
+          <w:b/>
+          <w:bCs/>
+        </w:rPr>
       </w:r>
     </w:p>
     <w:p>
@@ -8076,7 +8141,7 @@
           <w:bCs w:val="false"/>
         </w:rPr>
       </w:pPr>
-      <w:hyperlink r:id="rId56">
+      <w:hyperlink r:id="rId27">
         <w:r>
           <w:rPr>
             <w:rStyle w:val="InternetLink"/>
@@ -8115,50 +8180,48 @@
         <w:pStyle w:val="Normal"/>
         <w:rPr/>
       </w:pPr>
-      <w:hyperlink r:id="rId58">
-        <w:r>
-          <w:rPr>
-            <w:rStyle w:val="InternetLink"/>
-            <w:b w:val="false"/>
-            <w:bCs w:val="false"/>
-          </w:rPr>
-          <w:t>https://turfjs.org/</w:t>
-        </w:r>
-      </w:hyperlink>
-    </w:p>
-    <w:p>
-      <w:pPr>
-        <w:pStyle w:val="Normal"/>
-        <w:rPr>
-          <w:b w:val="false"/>
+      <w:r>
+        <w:rPr>
+          <w:rStyle w:val="InternetLink"/>
           <w:b w:val="false"/>
           <w:bCs w:val="false"/>
         </w:rPr>
-      </w:pPr>
-      <w:r>
-        <w:rPr>
+        <w:t>https://turfjs.org/</w:t>
+      </w:r>
+    </w:p>
+    <w:p>
+      <w:pPr>
+        <w:pStyle w:val="Normal"/>
+        <w:rPr>
+          <w:b w:val="false"/>
           <w:b w:val="false"/>
           <w:bCs w:val="false"/>
         </w:rPr>
-      </w:r>
-    </w:p>
-    <w:p>
-      <w:pPr>
-        <w:pStyle w:val="Normal"/>
-        <w:rPr>
-          <w:b w:val="false"/>
+      </w:pPr>
+      <w:r>
+        <w:rPr>
           <w:b w:val="false"/>
           <w:bCs w:val="false"/>
         </w:rPr>
-      </w:pPr>
-      <w:r>
-        <w:rPr>
+      </w:r>
+    </w:p>
+    <w:p>
+      <w:pPr>
+        <w:pStyle w:val="Normal"/>
+        <w:rPr>
+          <w:b w:val="false"/>
           <w:b w:val="false"/>
           <w:bCs w:val="false"/>
         </w:rPr>
+      </w:pPr>
+      <w:r>
+        <w:rPr>
+          <w:b w:val="false"/>
+          <w:bCs w:val="false"/>
+        </w:rPr>
         <w:t xml:space="preserve">Turf JS Tutorial - </w:t>
       </w:r>
-      <w:hyperlink r:id="rId59">
+      <w:hyperlink r:id="rId28">
         <w:r>
           <w:rPr>
             <w:rStyle w:val="InternetLink"/>
@@ -8227,16 +8290,14 @@
         <w:pStyle w:val="Normal"/>
         <w:rPr/>
       </w:pPr>
-      <w:hyperlink r:id="rId61">
-        <w:r>
-          <w:rPr>
-            <w:rStyle w:val="InternetLink"/>
-            <w:b w:val="false"/>
-            <w:bCs w:val="false"/>
-          </w:rPr>
-          <w:t>https://postgis.net/</w:t>
-        </w:r>
-      </w:hyperlink>
+      <w:r>
+        <w:rPr>
+          <w:rStyle w:val="InternetLink"/>
+          <w:b w:val="false"/>
+          <w:bCs w:val="false"/>
+        </w:rPr>
+        <w:t>https://postgis.net/</w:t>
+      </w:r>
     </w:p>
     <w:p>
       <w:pPr>
@@ -8280,7 +8341,7 @@
             <wp:extent cx="7727950" cy="3514725"/>
             <wp:effectExtent l="0" t="0" r="0" b="0"/>
             <wp:wrapTopAndBottom/>
-            <wp:docPr id="15" name="Image13" descr=""/>
+            <wp:docPr id="17" name="Image13" descr=""/>
             <wp:cNvGraphicFramePr>
               <a:graphicFrameLocks xmlns:a="http://schemas.openxmlformats.org/drawingml/2006/main" noChangeAspect="1"/>
             </wp:cNvGraphicFramePr>
@@ -8288,13 +8349,13 @@
               <a:graphicData uri="http://schemas.openxmlformats.org/drawingml/2006/picture">
                 <pic:pic xmlns:pic="http://schemas.openxmlformats.org/drawingml/2006/picture">
                   <pic:nvPicPr>
-                    <pic:cNvPr id="15" name="Image13" descr=""/>
+                    <pic:cNvPr id="17" name="Image13" descr=""/>
                     <pic:cNvPicPr>
                       <a:picLocks noChangeAspect="1" noChangeArrowheads="1"/>
                     </pic:cNvPicPr>
                   </pic:nvPicPr>
                   <pic:blipFill>
-                    <a:blip r:embed="rId62"/>
+                    <a:blip r:embed="rId29"/>
                     <a:stretch>
                       <a:fillRect/>
                     </a:stretch>
@@ -8324,7 +8385,7 @@
           <w:bCs w:val="false"/>
         </w:rPr>
       </w:pPr>
-      <w:hyperlink r:id="rId63">
+      <w:hyperlink r:id="rId30">
         <w:r>
           <w:rPr>
             <w:rStyle w:val="InternetLink"/>
@@ -8334,15 +8395,13 @@
           <w:t>https://wiki.openstreetmap.org/wiki/Routing/online_routers</w:t>
         </w:r>
       </w:hyperlink>
-      <w:hyperlink r:id="rId64">
-        <w:r>
-          <w:rPr>
-            <w:b w:val="false"/>
-            <w:bCs w:val="false"/>
-          </w:rPr>
-          <w:t xml:space="preserve"> </w:t>
-        </w:r>
-      </w:hyperlink>
+      <w:r>
+        <w:rPr>
+          <w:b w:val="false"/>
+          <w:bCs w:val="false"/>
+        </w:rPr>
+        <w:t xml:space="preserve"> </w:t>
+      </w:r>
     </w:p>
     <w:p>
       <w:pPr>
@@ -8634,7 +8693,7 @@
         </w:rPr>
         <w:t xml:space="preserve">Download and Install XAMPP - </w:t>
       </w:r>
-      <w:hyperlink r:id="rId65">
+      <w:hyperlink r:id="rId31">
         <w:r>
           <w:rPr>
             <w:rStyle w:val="InternetLink"/>
@@ -8661,7 +8720,7 @@
           <w:bCs/>
         </w:rPr>
       </w:pPr>
-      <w:hyperlink r:id="rId66">
+      <w:hyperlink r:id="rId32">
         <w:r>
           <w:rPr>
             <w:rStyle w:val="InternetLink"/>
@@ -8691,7 +8750,7 @@
         </w:rPr>
         <w:t xml:space="preserve">Download Docker CE and Docker Desktop - </w:t>
       </w:r>
-      <w:hyperlink r:id="rId67">
+      <w:hyperlink r:id="rId33">
         <w:r>
           <w:rPr>
             <w:rStyle w:val="InternetLink"/>
@@ -8705,7 +8764,7 @@
         <w:pStyle w:val="Normal"/>
         <w:rPr/>
       </w:pPr>
-      <w:hyperlink r:id="rId68">
+      <w:hyperlink r:id="rId34">
         <w:r>
           <w:rPr>
             <w:rStyle w:val="InternetLink"/>
@@ -8830,7 +8889,7 @@
         <w:rPr/>
         <w:tab/>
       </w:r>
-      <w:hyperlink r:id="rId69">
+      <w:hyperlink r:id="rId35">
         <w:r>
           <w:rPr>
             <w:rStyle w:val="InternetLink"/>
@@ -8857,7 +8916,7 @@
         <w:rPr/>
         <w:tab/>
       </w:r>
-      <w:hyperlink r:id="rId70">
+      <w:hyperlink r:id="rId36">
         <w:r>
           <w:rPr>
             <w:rStyle w:val="InternetLink"/>
@@ -8965,7 +9024,7 @@
         <w:pStyle w:val="Normal"/>
         <w:rPr/>
       </w:pPr>
-      <w:hyperlink r:id="rId71">
+      <w:hyperlink r:id="rId37">
         <w:r>
           <w:rPr>
             <w:rStyle w:val="InternetLink"/>
@@ -8993,15 +9052,18 @@
         </w:rPr>
       </w:pPr>
       <w:r>
-        <w:rPr/>
-      </w:r>
-    </w:p>
-    <w:p>
-      <w:pPr>
-        <w:pStyle w:val="Normal"/>
-        <w:rPr/>
-      </w:pPr>
-      <w:hyperlink r:id="rId72">
+        <w:rPr>
+          <w:b w:val="false"/>
+          <w:bCs w:val="false"/>
+        </w:rPr>
+      </w:r>
+    </w:p>
+    <w:p>
+      <w:pPr>
+        <w:pStyle w:val="Normal"/>
+        <w:rPr/>
+      </w:pPr>
+      <w:hyperlink r:id="rId38">
         <w:r>
           <w:rPr>
             <w:rStyle w:val="InternetLink"/>
@@ -9011,35 +9073,36 @@
           <w:t>https://www.youtube.com/watch?v=PMtXhxW6t2k</w:t>
         </w:r>
       </w:hyperlink>
-      <w:hyperlink r:id="rId73">
-        <w:r>
-          <w:rPr>
-            <w:b w:val="false"/>
-            <w:bCs w:val="false"/>
-          </w:rPr>
-          <w:t xml:space="preserve"> - Leaflet - Build React.js Map App’</w:t>
-        </w:r>
-      </w:hyperlink>
-    </w:p>
-    <w:p>
-      <w:pPr>
-        <w:pStyle w:val="Normal"/>
-        <w:rPr>
-          <w:b w:val="false"/>
+      <w:r>
+        <w:rPr>
           <w:b w:val="false"/>
           <w:bCs w:val="false"/>
         </w:rPr>
-      </w:pPr>
-      <w:r>
-        <w:rPr/>
-      </w:r>
-    </w:p>
-    <w:p>
-      <w:pPr>
-        <w:pStyle w:val="Normal"/>
-        <w:rPr/>
-      </w:pPr>
-      <w:hyperlink r:id="rId74">
+        <w:t xml:space="preserve"> - Leaflet - Build React.js Map App’</w:t>
+      </w:r>
+    </w:p>
+    <w:p>
+      <w:pPr>
+        <w:pStyle w:val="Normal"/>
+        <w:rPr>
+          <w:b w:val="false"/>
+          <w:b w:val="false"/>
+          <w:bCs w:val="false"/>
+        </w:rPr>
+      </w:pPr>
+      <w:r>
+        <w:rPr>
+          <w:b w:val="false"/>
+          <w:bCs w:val="false"/>
+        </w:rPr>
+      </w:r>
+    </w:p>
+    <w:p>
+      <w:pPr>
+        <w:pStyle w:val="Normal"/>
+        <w:rPr/>
+      </w:pPr>
+      <w:hyperlink r:id="rId39">
         <w:r>
           <w:rPr>
             <w:rStyle w:val="InternetLink"/>
@@ -9067,15 +9130,18 @@
         </w:rPr>
       </w:pPr>
       <w:r>
-        <w:rPr/>
-      </w:r>
-    </w:p>
-    <w:p>
-      <w:pPr>
-        <w:pStyle w:val="Normal"/>
-        <w:rPr/>
-      </w:pPr>
-      <w:hyperlink r:id="rId75">
+        <w:rPr>
+          <w:b w:val="false"/>
+          <w:bCs w:val="false"/>
+        </w:rPr>
+      </w:r>
+    </w:p>
+    <w:p>
+      <w:pPr>
+        <w:pStyle w:val="Normal"/>
+        <w:rPr/>
+      </w:pPr>
+      <w:hyperlink r:id="rId40">
         <w:r>
           <w:rPr>
             <w:rStyle w:val="InternetLink"/>
@@ -9085,15 +9151,13 @@
           <w:t>https://www.youtube.com/watch?v=H91aqUHn8sE</w:t>
         </w:r>
       </w:hyperlink>
-      <w:hyperlink r:id="rId76">
-        <w:r>
-          <w:rPr>
-            <w:b w:val="false"/>
-            <w:bCs w:val="false"/>
-          </w:rPr>
-          <w:t xml:space="preserve"> – Node and TypeScript</w:t>
-        </w:r>
-      </w:hyperlink>
+      <w:r>
+        <w:rPr>
+          <w:b w:val="false"/>
+          <w:bCs w:val="false"/>
+        </w:rPr>
+        <w:t xml:space="preserve"> – Node and TypeScript</w:t>
+      </w:r>
     </w:p>
     <w:sectPr>
       <w:type w:val="nextPage"/>
@@ -9113,110 +9177,120 @@
   <w:abstractNum w:abstractNumId="1">
     <w:lvl w:ilvl="0">
       <w:start w:val="1"/>
-      <w:numFmt w:val="decimal"/>
-      <w:lvlText w:val="%1."/>
+      <w:pStyle w:val="Heading1"/>
+      <w:numFmt w:val="none"/>
+      <w:suff w:val="nothing"/>
+      <w:lvlText w:val=""/>
       <w:lvlJc w:val="left"/>
       <w:pPr>
         <w:tabs>
-          <w:tab w:val="num" w:pos="360"/>
+          <w:tab w:val="num" w:pos="0"/>
         </w:tabs>
-        <w:ind w:left="360" w:hanging="360"/>
+        <w:ind w:left="0" w:hanging="0"/>
       </w:pPr>
     </w:lvl>
     <w:lvl w:ilvl="1">
       <w:start w:val="1"/>
-      <w:numFmt w:val="decimal"/>
-      <w:lvlText w:val="%2."/>
+      <w:numFmt w:val="none"/>
+      <w:suff w:val="nothing"/>
+      <w:lvlText w:val=""/>
       <w:lvlJc w:val="left"/>
       <w:pPr>
         <w:tabs>
-          <w:tab w:val="num" w:pos="720"/>
+          <w:tab w:val="num" w:pos="0"/>
         </w:tabs>
-        <w:ind w:left="720" w:hanging="360"/>
+        <w:ind w:left="0" w:hanging="0"/>
       </w:pPr>
     </w:lvl>
     <w:lvl w:ilvl="2">
       <w:start w:val="1"/>
-      <w:numFmt w:val="decimal"/>
-      <w:lvlText w:val="%3."/>
+      <w:numFmt w:val="none"/>
+      <w:suff w:val="nothing"/>
+      <w:lvlText w:val=""/>
       <w:lvlJc w:val="left"/>
       <w:pPr>
         <w:tabs>
-          <w:tab w:val="num" w:pos="1080"/>
+          <w:tab w:val="num" w:pos="0"/>
         </w:tabs>
-        <w:ind w:left="1080" w:hanging="360"/>
+        <w:ind w:left="0" w:hanging="0"/>
       </w:pPr>
     </w:lvl>
     <w:lvl w:ilvl="3">
       <w:start w:val="1"/>
-      <w:numFmt w:val="decimal"/>
-      <w:lvlText w:val="%4."/>
+      <w:numFmt w:val="none"/>
+      <w:suff w:val="nothing"/>
+      <w:lvlText w:val=""/>
       <w:lvlJc w:val="left"/>
       <w:pPr>
         <w:tabs>
-          <w:tab w:val="num" w:pos="1440"/>
+          <w:tab w:val="num" w:pos="0"/>
         </w:tabs>
-        <w:ind w:left="1440" w:hanging="360"/>
+        <w:ind w:left="0" w:hanging="0"/>
       </w:pPr>
     </w:lvl>
     <w:lvl w:ilvl="4">
       <w:start w:val="1"/>
-      <w:numFmt w:val="decimal"/>
-      <w:lvlText w:val="%5."/>
+      <w:numFmt w:val="none"/>
+      <w:suff w:val="nothing"/>
+      <w:lvlText w:val=""/>
       <w:lvlJc w:val="left"/>
       <w:pPr>
         <w:tabs>
-          <w:tab w:val="num" w:pos="1800"/>
+          <w:tab w:val="num" w:pos="0"/>
         </w:tabs>
-        <w:ind w:left="1800" w:hanging="360"/>
+        <w:ind w:left="0" w:hanging="0"/>
       </w:pPr>
     </w:lvl>
     <w:lvl w:ilvl="5">
       <w:start w:val="1"/>
-      <w:numFmt w:val="decimal"/>
-      <w:lvlText w:val="%6."/>
+      <w:numFmt w:val="none"/>
+      <w:suff w:val="nothing"/>
+      <w:lvlText w:val=""/>
       <w:lvlJc w:val="left"/>
       <w:pPr>
         <w:tabs>
-          <w:tab w:val="num" w:pos="2160"/>
+          <w:tab w:val="num" w:pos="0"/>
         </w:tabs>
-        <w:ind w:left="2160" w:hanging="360"/>
+        <w:ind w:left="0" w:hanging="0"/>
       </w:pPr>
     </w:lvl>
     <w:lvl w:ilvl="6">
       <w:start w:val="1"/>
-      <w:numFmt w:val="decimal"/>
-      <w:lvlText w:val="%7."/>
+      <w:numFmt w:val="none"/>
+      <w:suff w:val="nothing"/>
+      <w:lvlText w:val=""/>
       <w:lvlJc w:val="left"/>
       <w:pPr>
         <w:tabs>
-          <w:tab w:val="num" w:pos="2520"/>
+          <w:tab w:val="num" w:pos="0"/>
         </w:tabs>
-        <w:ind w:left="2520" w:hanging="360"/>
+        <w:ind w:left="0" w:hanging="0"/>
       </w:pPr>
     </w:lvl>
     <w:lvl w:ilvl="7">
       <w:start w:val="1"/>
-      <w:numFmt w:val="decimal"/>
-      <w:lvlText w:val="%8."/>
+      <w:numFmt w:val="none"/>
+      <w:suff w:val="nothing"/>
+      <w:lvlText w:val=""/>
       <w:lvlJc w:val="left"/>
       <w:pPr>
         <w:tabs>
-          <w:tab w:val="num" w:pos="2880"/>
+          <w:tab w:val="num" w:pos="0"/>
         </w:tabs>
-        <w:ind w:left="2880" w:hanging="360"/>
+        <w:ind w:left="0" w:hanging="0"/>
       </w:pPr>
     </w:lvl>
     <w:lvl w:ilvl="8">
       <w:start w:val="1"/>
-      <w:numFmt w:val="decimal"/>
-      <w:lvlText w:val="%9."/>
+      <w:numFmt w:val="none"/>
+      <w:suff w:val="nothing"/>
+      <w:lvlText w:val=""/>
       <w:lvlJc w:val="left"/>
       <w:pPr>
         <w:tabs>
-          <w:tab w:val="num" w:pos="3240"/>
+          <w:tab w:val="num" w:pos="0"/>
         </w:tabs>
-        <w:ind w:left="3240" w:hanging="360"/>
+        <w:ind w:left="0" w:hanging="0"/>
       </w:pPr>
     </w:lvl>
   </w:abstractNum>
@@ -9331,6 +9405,116 @@
     </w:lvl>
   </w:abstractNum>
   <w:abstractNum w:abstractNumId="3">
+    <w:lvl w:ilvl="0">
+      <w:start w:val="1"/>
+      <w:numFmt w:val="decimal"/>
+      <w:lvlText w:val="%1."/>
+      <w:lvlJc w:val="left"/>
+      <w:pPr>
+        <w:tabs>
+          <w:tab w:val="num" w:pos="360"/>
+        </w:tabs>
+        <w:ind w:left="360" w:hanging="360"/>
+      </w:pPr>
+    </w:lvl>
+    <w:lvl w:ilvl="1">
+      <w:start w:val="1"/>
+      <w:numFmt w:val="decimal"/>
+      <w:lvlText w:val="%2."/>
+      <w:lvlJc w:val="left"/>
+      <w:pPr>
+        <w:tabs>
+          <w:tab w:val="num" w:pos="720"/>
+        </w:tabs>
+        <w:ind w:left="720" w:hanging="360"/>
+      </w:pPr>
+    </w:lvl>
+    <w:lvl w:ilvl="2">
+      <w:start w:val="1"/>
+      <w:numFmt w:val="decimal"/>
+      <w:lvlText w:val="%3."/>
+      <w:lvlJc w:val="left"/>
+      <w:pPr>
+        <w:tabs>
+          <w:tab w:val="num" w:pos="1080"/>
+        </w:tabs>
+        <w:ind w:left="1080" w:hanging="360"/>
+      </w:pPr>
+    </w:lvl>
+    <w:lvl w:ilvl="3">
+      <w:start w:val="1"/>
+      <w:numFmt w:val="decimal"/>
+      <w:lvlText w:val="%4."/>
+      <w:lvlJc w:val="left"/>
+      <w:pPr>
+        <w:tabs>
+          <w:tab w:val="num" w:pos="1440"/>
+        </w:tabs>
+        <w:ind w:left="1440" w:hanging="360"/>
+      </w:pPr>
+    </w:lvl>
+    <w:lvl w:ilvl="4">
+      <w:start w:val="1"/>
+      <w:numFmt w:val="decimal"/>
+      <w:lvlText w:val="%5."/>
+      <w:lvlJc w:val="left"/>
+      <w:pPr>
+        <w:tabs>
+          <w:tab w:val="num" w:pos="1800"/>
+        </w:tabs>
+        <w:ind w:left="1800" w:hanging="360"/>
+      </w:pPr>
+    </w:lvl>
+    <w:lvl w:ilvl="5">
+      <w:start w:val="1"/>
+      <w:numFmt w:val="decimal"/>
+      <w:lvlText w:val="%6."/>
+      <w:lvlJc w:val="left"/>
+      <w:pPr>
+        <w:tabs>
+          <w:tab w:val="num" w:pos="2160"/>
+        </w:tabs>
+        <w:ind w:left="2160" w:hanging="360"/>
+      </w:pPr>
+    </w:lvl>
+    <w:lvl w:ilvl="6">
+      <w:start w:val="1"/>
+      <w:numFmt w:val="decimal"/>
+      <w:lvlText w:val="%7."/>
+      <w:lvlJc w:val="left"/>
+      <w:pPr>
+        <w:tabs>
+          <w:tab w:val="num" w:pos="2520"/>
+        </w:tabs>
+        <w:ind w:left="2520" w:hanging="360"/>
+      </w:pPr>
+    </w:lvl>
+    <w:lvl w:ilvl="7">
+      <w:start w:val="1"/>
+      <w:numFmt w:val="decimal"/>
+      <w:lvlText w:val="%8."/>
+      <w:lvlJc w:val="left"/>
+      <w:pPr>
+        <w:tabs>
+          <w:tab w:val="num" w:pos="2880"/>
+        </w:tabs>
+        <w:ind w:left="2880" w:hanging="360"/>
+      </w:pPr>
+    </w:lvl>
+    <w:lvl w:ilvl="8">
+      <w:start w:val="1"/>
+      <w:numFmt w:val="decimal"/>
+      <w:lvlText w:val="%9."/>
+      <w:lvlJc w:val="left"/>
+      <w:pPr>
+        <w:tabs>
+          <w:tab w:val="num" w:pos="3240"/>
+        </w:tabs>
+        <w:ind w:left="3240" w:hanging="360"/>
+      </w:pPr>
+    </w:lvl>
+  </w:abstractNum>
+  <w:abstractNum w:abstractNumId="4">
     <w:lvl w:ilvl="0">
       <w:start w:val="1"/>
       <w:numFmt w:val="bullet"/>
@@ -9467,7 +9651,7 @@
       </w:rPr>
     </w:lvl>
   </w:abstractNum>
-  <w:abstractNum w:abstractNumId="4">
+  <w:abstractNum w:abstractNumId="5">
     <w:lvl w:ilvl="0">
       <w:start w:val="1"/>
       <w:numFmt w:val="decimal"/>
@@ -9577,7 +9761,7 @@
       </w:pPr>
     </w:lvl>
   </w:abstractNum>
-  <w:abstractNum w:abstractNumId="5">
+  <w:abstractNum w:abstractNumId="6">
     <w:lvl w:ilvl="0">
       <w:start w:val="1"/>
       <w:numFmt w:val="decimal"/>
@@ -9687,7 +9871,7 @@
       </w:pPr>
     </w:lvl>
   </w:abstractNum>
-  <w:abstractNum w:abstractNumId="6">
+  <w:abstractNum w:abstractNumId="7">
     <w:lvl w:ilvl="0">
       <w:start w:val="1"/>
       <w:numFmt w:val="decimal"/>
@@ -9800,7 +9984,7 @@
       </w:pPr>
     </w:lvl>
   </w:abstractNum>
-  <w:abstractNum w:abstractNumId="7">
+  <w:abstractNum w:abstractNumId="8">
     <w:lvl w:ilvl="0">
       <w:start w:val="1"/>
       <w:numFmt w:val="decimal"/>
@@ -9932,126 +10116,6 @@
       <w:rPr>
         <w:sz w:val="20"/>
       </w:rPr>
-    </w:lvl>
-  </w:abstractNum>
-  <w:abstractNum w:abstractNumId="8">
-    <w:lvl w:ilvl="0">
-      <w:start w:val="1"/>
-      <w:pStyle w:val="Heading1"/>
-      <w:numFmt w:val="none"/>
-      <w:suff w:val="nothing"/>
-      <w:lvlText w:val=""/>
-      <w:lvlJc w:val="left"/>
-      <w:pPr>
-        <w:tabs>
-          <w:tab w:val="num" w:pos="0"/>
-        </w:tabs>
-        <w:ind w:left="0" w:hanging="0"/>
-      </w:pPr>
-    </w:lvl>
-    <w:lvl w:ilvl="1">
-      <w:start w:val="1"/>
-      <w:numFmt w:val="none"/>
-      <w:suff w:val="nothing"/>
-      <w:lvlText w:val=""/>
-      <w:lvlJc w:val="left"/>
-      <w:pPr>
-        <w:tabs>
-          <w:tab w:val="num" w:pos="0"/>
-        </w:tabs>
-        <w:ind w:left="0" w:hanging="0"/>
-      </w:pPr>
-    </w:lvl>
-    <w:lvl w:ilvl="2">
-      <w:start w:val="1"/>
-      <w:numFmt w:val="none"/>
-      <w:suff w:val="nothing"/>
-      <w:lvlText w:val=""/>
-      <w:lvlJc w:val="left"/>
-      <w:pPr>
-        <w:tabs>
-          <w:tab w:val="num" w:pos="0"/>
-        </w:tabs>
-        <w:ind w:left="0" w:hanging="0"/>
-      </w:pPr>
-    </w:lvl>
-    <w:lvl w:ilvl="3">
-      <w:start w:val="1"/>
-      <w:numFmt w:val="none"/>
-      <w:suff w:val="nothing"/>
-      <w:lvlText w:val=""/>
-      <w:lvlJc w:val="left"/>
-      <w:pPr>
-        <w:tabs>
-          <w:tab w:val="num" w:pos="0"/>
-        </w:tabs>
-        <w:ind w:left="0" w:hanging="0"/>
-      </w:pPr>
-    </w:lvl>
-    <w:lvl w:ilvl="4">
-      <w:start w:val="1"/>
-      <w:numFmt w:val="none"/>
-      <w:suff w:val="nothing"/>
-      <w:lvlText w:val=""/>
-      <w:lvlJc w:val="left"/>
-      <w:pPr>
-        <w:tabs>
-          <w:tab w:val="num" w:pos="0"/>
-        </w:tabs>
-        <w:ind w:left="0" w:hanging="0"/>
-      </w:pPr>
-    </w:lvl>
-    <w:lvl w:ilvl="5">
-      <w:start w:val="1"/>
-      <w:numFmt w:val="none"/>
-      <w:suff w:val="nothing"/>
-      <w:lvlText w:val=""/>
-      <w:lvlJc w:val="left"/>
-      <w:pPr>
-        <w:tabs>
-          <w:tab w:val="num" w:pos="0"/>
-        </w:tabs>
-        <w:ind w:left="0" w:hanging="0"/>
-      </w:pPr>
-    </w:lvl>
-    <w:lvl w:ilvl="6">
-      <w:start w:val="1"/>
-      <w:numFmt w:val="none"/>
-      <w:suff w:val="nothing"/>
-      <w:lvlText w:val=""/>
-      <w:lvlJc w:val="left"/>
-      <w:pPr>
-        <w:tabs>
-          <w:tab w:val="num" w:pos="0"/>
-        </w:tabs>
-        <w:ind w:left="0" w:hanging="0"/>
-      </w:pPr>
-    </w:lvl>
-    <w:lvl w:ilvl="7">
-      <w:start w:val="1"/>
-      <w:numFmt w:val="none"/>
-      <w:suff w:val="nothing"/>
-      <w:lvlText w:val=""/>
-      <w:lvlJc w:val="left"/>
-      <w:pPr>
-        <w:tabs>
-          <w:tab w:val="num" w:pos="0"/>
-        </w:tabs>
-        <w:ind w:left="0" w:hanging="0"/>
-      </w:pPr>
-    </w:lvl>
-    <w:lvl w:ilvl="8">
-      <w:start w:val="1"/>
-      <w:numFmt w:val="none"/>
-      <w:suff w:val="nothing"/>
-      <w:lvlText w:val=""/>
-      <w:lvlJc w:val="left"/>
-      <w:pPr>
-        <w:tabs>
-          <w:tab w:val="num" w:pos="0"/>
-        </w:tabs>
-        <w:ind w:left="0" w:hanging="0"/>
-      </w:pPr>
     </w:lvl>
   </w:abstractNum>
   <w:num w:numId="1">
@@ -10482,7 +10546,7 @@
     <w:pPr>
       <w:widowControl/>
       <w:suppressAutoHyphens w:val="true"/>
-      <w:overflowPunct w:val="true"/>
+      <w:overflowPunct w:val="false"/>
       <w:bidi w:val="0"/>
       <w:spacing w:before="0" w:after="0"/>
       <w:jc w:val="left"/>
@@ -10502,6 +10566,10 @@
     <w:next w:val="TextBody"/>
     <w:qFormat/>
     <w:pPr>
+      <w:numPr>
+        <w:ilvl w:val="0"/>
+        <w:numId w:val="1"/>
+      </w:numPr>
       <w:spacing w:before="240" w:after="120"/>
       <w:outlineLvl w:val="0"/>
     </w:pPr>
@@ -10748,7 +10816,7 @@
     <w:rsid w:val="002102b0"/>
     <w:pPr>
       <w:suppressAutoHyphens w:val="false"/>
-      <w:overflowPunct w:val="false"/>
+      <w:overflowPunct w:val="true"/>
       <w:spacing w:beforeAutospacing="1" w:afterAutospacing="1"/>
     </w:pPr>
     <w:rPr>

</xml_diff>